<commit_message>
finished everything related to HW4
</commit_message>
<xml_diff>
--- a/HW4/hw4 report.docx
+++ b/HW4/hw4 report.docx
@@ -5,6 +5,7 @@
     <w:p>
       <w:pPr>
         <w:rPr>
+          <w:rFonts w:asciiTheme="minorBidi" w:hAnsiTheme="minorBidi"/>
           <w:b/>
           <w:bCs/>
           <w:sz w:val="36"/>
@@ -13,6 +14,7 @@
       </w:pPr>
       <w:r>
         <w:rPr>
+          <w:rFonts w:asciiTheme="minorBidi" w:hAnsiTheme="minorBidi"/>
           <w:b/>
           <w:bCs/>
           <w:sz w:val="36"/>
@@ -22,6 +24,7 @@
       </w:r>
       <w:r>
         <w:rPr>
+          <w:rFonts w:asciiTheme="minorBidi" w:hAnsiTheme="minorBidi"/>
           <w:b/>
           <w:bCs/>
           <w:sz w:val="36"/>
@@ -33,6 +36,7 @@
     <w:p>
       <w:pPr>
         <w:rPr>
+          <w:rFonts w:asciiTheme="minorBidi" w:hAnsiTheme="minorBidi"/>
           <w:b/>
           <w:bCs/>
           <w:sz w:val="32"/>
@@ -41,6 +45,7 @@
       </w:pPr>
       <w:r>
         <w:rPr>
+          <w:rFonts w:asciiTheme="minorBidi" w:hAnsiTheme="minorBidi"/>
           <w:b/>
           <w:bCs/>
           <w:sz w:val="32"/>
@@ -52,28 +57,30 @@
     <w:p>
       <w:pPr>
         <w:rPr>
-          <w:b/>
-          <w:bCs/>
-        </w:rPr>
-      </w:pPr>
-      <w:r>
-        <w:rPr>
+          <w:rFonts w:asciiTheme="minorBidi" w:hAnsiTheme="minorBidi"/>
+          <w:b/>
+          <w:bCs/>
+        </w:rPr>
+      </w:pPr>
+      <w:r>
+        <w:rPr>
+          <w:rFonts w:asciiTheme="minorBidi" w:hAnsiTheme="minorBidi"/>
           <w:b/>
           <w:bCs/>
         </w:rPr>
         <w:t xml:space="preserve">Geometric operations with interpolation </w:t>
       </w:r>
-      <w:proofErr w:type="gramStart"/>
-      <w:r>
-        <w:rPr>
-          <w:b/>
-          <w:bCs/>
-        </w:rPr>
-        <w:t>is</w:t>
-      </w:r>
-      <w:proofErr w:type="gramEnd"/>
-      <w:r>
-        <w:rPr>
+      <w:r>
+        <w:rPr>
+          <w:rFonts w:asciiTheme="minorBidi" w:hAnsiTheme="minorBidi"/>
+          <w:b/>
+          <w:bCs/>
+        </w:rPr>
+        <w:t>are</w:t>
+      </w:r>
+      <w:r>
+        <w:rPr>
+          <w:rFonts w:asciiTheme="minorBidi" w:hAnsiTheme="minorBidi"/>
           <w:b/>
           <w:bCs/>
         </w:rPr>
@@ -83,28 +90,30 @@
     <w:p>
       <w:pPr>
         <w:rPr>
-          <w:b/>
-          <w:bCs/>
-        </w:rPr>
-      </w:pPr>
-      <w:r>
-        <w:rPr>
+          <w:rFonts w:asciiTheme="minorBidi" w:hAnsiTheme="minorBidi"/>
+          <w:b/>
+          <w:bCs/>
+        </w:rPr>
+      </w:pPr>
+      <w:r>
+        <w:rPr>
+          <w:rFonts w:asciiTheme="minorBidi" w:hAnsiTheme="minorBidi"/>
           <w:b/>
           <w:bCs/>
         </w:rPr>
         <w:t xml:space="preserve">While the </w:t>
       </w:r>
-      <w:proofErr w:type="spellStart"/>
-      <w:r>
-        <w:rPr>
-          <w:b/>
-          <w:bCs/>
-        </w:rPr>
-        <w:t>fourier</w:t>
-      </w:r>
-      <w:proofErr w:type="spellEnd"/>
-      <w:r>
-        <w:rPr>
+      <w:r>
+        <w:rPr>
+          <w:rFonts w:asciiTheme="minorBidi" w:hAnsiTheme="minorBidi"/>
+          <w:b/>
+          <w:bCs/>
+        </w:rPr>
+        <w:t>Fourier</w:t>
+      </w:r>
+      <w:r>
+        <w:rPr>
+          <w:rFonts w:asciiTheme="minorBidi" w:hAnsiTheme="minorBidi"/>
           <w:b/>
           <w:bCs/>
         </w:rPr>
@@ -114,14 +123,16 @@
     <w:p>
       <w:pPr>
         <w:rPr>
-          <w:b/>
-          <w:bCs/>
-        </w:rPr>
-      </w:pPr>
-    </w:p>
-    <w:p>
-      <w:pPr>
-        <w:rPr>
+          <w:rFonts w:asciiTheme="minorBidi" w:hAnsiTheme="minorBidi"/>
+          <w:b/>
+          <w:bCs/>
+        </w:rPr>
+      </w:pPr>
+    </w:p>
+    <w:p>
+      <w:pPr>
+        <w:rPr>
+          <w:rFonts w:asciiTheme="minorBidi" w:hAnsiTheme="minorBidi"/>
           <w:b/>
           <w:bCs/>
           <w:sz w:val="32"/>
@@ -130,11 +141,13 @@
       </w:pPr>
       <w:r>
         <w:rPr>
+          <w:rFonts w:asciiTheme="minorBidi" w:hAnsiTheme="minorBidi"/>
           <w:b/>
           <w:bCs/>
           <w:noProof/>
           <w:sz w:val="32"/>
           <w:szCs w:val="32"/>
+          <w:lang w:bidi="he-IL"/>
         </w:rPr>
         <w:drawing>
           <wp:anchor distT="0" distB="0" distL="114300" distR="114300" simplePos="0" relativeHeight="251658240" behindDoc="1" locked="0" layoutInCell="1" allowOverlap="1" wp14:anchorId="6756B1FC" wp14:editId="08594C74">
@@ -168,7 +181,7 @@
                     <pic:cNvPicPr/>
                   </pic:nvPicPr>
                   <pic:blipFill>
-                    <a:blip r:embed="rId4" cstate="print">
+                    <a:blip r:embed="rId7" cstate="print">
                       <a:extLst>
                         <a:ext uri="{28A0092B-C50C-407E-A947-70E740481C1C}">
                           <a14:useLocalDpi xmlns:a14="http://schemas.microsoft.com/office/drawing/2010/main" val="0"/>
@@ -202,6 +215,7 @@
       </w:r>
       <w:r>
         <w:rPr>
+          <w:rFonts w:asciiTheme="minorBidi" w:hAnsiTheme="minorBidi"/>
           <w:b/>
           <w:bCs/>
           <w:sz w:val="32"/>
@@ -213,6 +227,7 @@
     <w:p>
       <w:pPr>
         <w:rPr>
+          <w:rFonts w:asciiTheme="minorBidi" w:hAnsiTheme="minorBidi"/>
           <w:b/>
           <w:bCs/>
           <w:sz w:val="32"/>
@@ -223,6 +238,7 @@
     <w:p>
       <w:pPr>
         <w:rPr>
+          <w:rFonts w:asciiTheme="minorBidi" w:hAnsiTheme="minorBidi"/>
           <w:b/>
           <w:bCs/>
           <w:sz w:val="32"/>
@@ -233,6 +249,7 @@
     <w:p>
       <w:pPr>
         <w:rPr>
+          <w:rFonts w:asciiTheme="minorBidi" w:hAnsiTheme="minorBidi"/>
           <w:b/>
           <w:bCs/>
           <w:sz w:val="32"/>
@@ -243,6 +260,7 @@
     <w:p>
       <w:pPr>
         <w:rPr>
+          <w:rFonts w:asciiTheme="minorBidi" w:hAnsiTheme="minorBidi"/>
           <w:b/>
           <w:bCs/>
           <w:sz w:val="32"/>
@@ -253,6 +271,7 @@
     <w:p>
       <w:pPr>
         <w:rPr>
+          <w:rFonts w:asciiTheme="minorBidi" w:hAnsiTheme="minorBidi"/>
           <w:b/>
           <w:bCs/>
           <w:sz w:val="32"/>
@@ -263,6 +282,7 @@
     <w:p>
       <w:pPr>
         <w:rPr>
+          <w:rFonts w:asciiTheme="minorBidi" w:hAnsiTheme="minorBidi"/>
           <w:b/>
           <w:bCs/>
           <w:sz w:val="32"/>
@@ -273,6 +293,7 @@
     <w:p>
       <w:pPr>
         <w:rPr>
+          <w:rFonts w:asciiTheme="minorBidi" w:hAnsiTheme="minorBidi"/>
           <w:b/>
           <w:bCs/>
           <w:sz w:val="32"/>
@@ -283,6 +304,7 @@
     <w:p>
       <w:pPr>
         <w:rPr>
+          <w:rFonts w:asciiTheme="minorBidi" w:hAnsiTheme="minorBidi"/>
           <w:b/>
           <w:bCs/>
           <w:sz w:val="32"/>
@@ -293,6 +315,7 @@
     <w:p>
       <w:pPr>
         <w:rPr>
+          <w:rFonts w:asciiTheme="minorBidi" w:hAnsiTheme="minorBidi"/>
           <w:b/>
           <w:bCs/>
           <w:sz w:val="32"/>
@@ -303,6 +326,7 @@
     <w:p>
       <w:pPr>
         <w:rPr>
+          <w:rFonts w:asciiTheme="minorBidi" w:hAnsiTheme="minorBidi"/>
           <w:b/>
           <w:bCs/>
           <w:sz w:val="32"/>
@@ -313,6 +337,7 @@
     <w:p>
       <w:pPr>
         <w:rPr>
+          <w:rFonts w:asciiTheme="minorBidi" w:hAnsiTheme="minorBidi"/>
           <w:b/>
           <w:bCs/>
           <w:sz w:val="32"/>
@@ -323,6 +348,7 @@
     <w:p>
       <w:pPr>
         <w:rPr>
+          <w:rFonts w:asciiTheme="minorBidi" w:hAnsiTheme="minorBidi"/>
           <w:b/>
           <w:bCs/>
           <w:sz w:val="32"/>
@@ -333,6 +359,7 @@
     <w:p>
       <w:pPr>
         <w:rPr>
+          <w:rFonts w:asciiTheme="minorBidi" w:hAnsiTheme="minorBidi"/>
           <w:b/>
           <w:bCs/>
           <w:sz w:val="32"/>
@@ -343,6 +370,7 @@
     <w:p>
       <w:pPr>
         <w:rPr>
+          <w:rFonts w:asciiTheme="minorBidi" w:hAnsiTheme="minorBidi"/>
           <w:b/>
           <w:bCs/>
           <w:sz w:val="32"/>
@@ -351,11 +379,13 @@
       </w:pPr>
       <w:r>
         <w:rPr>
+          <w:rFonts w:asciiTheme="minorBidi" w:hAnsiTheme="minorBidi"/>
           <w:b/>
           <w:bCs/>
           <w:noProof/>
           <w:sz w:val="32"/>
           <w:szCs w:val="32"/>
+          <w:lang w:bidi="he-IL"/>
         </w:rPr>
         <w:lastRenderedPageBreak/>
         <w:drawing>
@@ -390,7 +420,7 @@
                     <pic:cNvPicPr/>
                   </pic:nvPicPr>
                   <pic:blipFill>
-                    <a:blip r:embed="rId5" cstate="print">
+                    <a:blip r:embed="rId8" cstate="print">
                       <a:extLst>
                         <a:ext uri="{28A0092B-C50C-407E-A947-70E740481C1C}">
                           <a14:useLocalDpi xmlns:a14="http://schemas.microsoft.com/office/drawing/2010/main" val="0"/>
@@ -420,39 +450,2898 @@
     <w:p>
       <w:pPr>
         <w:rPr>
-          <w:b/>
-          <w:bCs/>
-          <w:sz w:val="36"/>
+          <w:rFonts w:asciiTheme="minorBidi" w:hAnsiTheme="minorBidi"/>
+          <w:b/>
+          <w:bCs/>
+          <w:sz w:val="32"/>
+          <w:szCs w:val="32"/>
+        </w:rPr>
+      </w:pPr>
+      <w:r>
+        <w:rPr>
+          <w:rFonts w:asciiTheme="minorBidi" w:hAnsiTheme="minorBidi"/>
+          <w:b/>
+          <w:bCs/>
+          <w:sz w:val="32"/>
+          <w:szCs w:val="32"/>
+        </w:rPr>
+        <w:lastRenderedPageBreak/>
+        <w:t>Problem 2 – Scaling the Zebra:</w:t>
+      </w:r>
+    </w:p>
+    <w:p>
+      <w:pPr>
+        <w:rPr>
+          <w:rFonts w:asciiTheme="minorBidi" w:hAnsiTheme="minorBidi"/>
+          <w:b/>
+          <w:bCs/>
+          <w:sz w:val="28"/>
+          <w:szCs w:val="28"/>
+        </w:rPr>
+      </w:pPr>
+      <w:r>
+        <w:rPr>
+          <w:rFonts w:asciiTheme="minorBidi" w:hAnsiTheme="minorBidi"/>
+          <w:b/>
+          <w:bCs/>
+          <w:sz w:val="28"/>
+          <w:szCs w:val="28"/>
+        </w:rPr>
+        <w:t>First method:</w:t>
+      </w:r>
+    </w:p>
+    <w:p>
+      <w:pPr>
+        <w:rPr>
+          <w:rFonts w:asciiTheme="minorBidi" w:hAnsiTheme="minorBidi"/>
+          <w:sz w:val="28"/>
+          <w:szCs w:val="28"/>
+        </w:rPr>
+      </w:pPr>
+      <w:r>
+        <w:rPr>
+          <w:rFonts w:asciiTheme="minorBidi" w:hAnsiTheme="minorBidi"/>
+          <w:sz w:val="28"/>
+          <w:szCs w:val="28"/>
+        </w:rPr>
+        <w:t>1. Apply zero padding to the Fourier-transformed image</w:t>
+      </w:r>
+    </w:p>
+    <w:p>
+      <w:pPr>
+        <w:rPr>
+          <w:rFonts w:asciiTheme="minorBidi" w:eastAsia="Times New Roman" w:hAnsiTheme="minorBidi"/>
+          <w:kern w:val="0"/>
+          <w:sz w:val="28"/>
+          <w:szCs w:val="28"/>
+          <w:lang w:bidi="he-IL"/>
+          <w14:ligatures w14:val="none"/>
+        </w:rPr>
+      </w:pPr>
+      <w:r>
+        <w:rPr>
+          <w:rFonts w:asciiTheme="minorBidi" w:hAnsiTheme="minorBidi"/>
+          <w:sz w:val="28"/>
+          <w:szCs w:val="28"/>
+        </w:rPr>
+        <w:t>2.</w:t>
+      </w:r>
+      <w:r>
+        <w:rPr>
+          <w:rFonts w:asciiTheme="minorBidi" w:eastAsia="Times New Roman" w:hAnsiTheme="minorBidi"/>
+          <w:kern w:val="0"/>
+          <w:sz w:val="28"/>
+          <w:szCs w:val="28"/>
+          <w:lang w:bidi="he-IL"/>
+          <w14:ligatures w14:val="none"/>
+        </w:rPr>
+        <w:t xml:space="preserve"> Expand the image size by increasing spatial dimensions.</w:t>
+      </w:r>
+    </w:p>
+    <w:p>
+      <w:pPr>
+        <w:rPr>
+          <w:rFonts w:asciiTheme="minorBidi" w:hAnsiTheme="minorBidi"/>
+          <w:sz w:val="28"/>
+          <w:szCs w:val="28"/>
+        </w:rPr>
+      </w:pPr>
+      <w:r>
+        <w:rPr>
+          <w:rFonts w:asciiTheme="minorBidi" w:eastAsia="Times New Roman" w:hAnsiTheme="minorBidi"/>
+          <w:kern w:val="0"/>
+          <w:sz w:val="28"/>
+          <w:szCs w:val="28"/>
+          <w:lang w:bidi="he-IL"/>
+          <w14:ligatures w14:val="none"/>
+        </w:rPr>
+        <w:t>3. Adjust pixel brightness by multiplying values by four to maintain intensity.</w:t>
+      </w:r>
+    </w:p>
+    <w:p>
+      <w:pPr>
+        <w:rPr>
+          <w:rFonts w:asciiTheme="minorBidi" w:hAnsiTheme="minorBidi"/>
+          <w:sz w:val="16"/>
+          <w:szCs w:val="16"/>
+        </w:rPr>
+      </w:pPr>
+    </w:p>
+    <w:p>
+      <w:pPr>
+        <w:rPr>
+          <w:rFonts w:asciiTheme="minorBidi" w:hAnsiTheme="minorBidi"/>
+          <w:sz w:val="28"/>
+          <w:szCs w:val="28"/>
+        </w:rPr>
+      </w:pPr>
+      <w:r>
+        <w:rPr>
+          <w:rFonts w:asciiTheme="minorBidi" w:hAnsiTheme="minorBidi"/>
+          <w:sz w:val="28"/>
+          <w:szCs w:val="28"/>
+        </w:rPr>
+        <w:t>In the first method, zero padding is added to the Fourier-transformed image. This means extra low-frequency components with a value of zero are introduced, which helps enlarge the image, the image size increases from (H, W) to (2H, 2W) because zero padding spreads out the frequency data. However, this makes the pixels appear dimmer since the overall intensity spreads over a larger area, and to keep the image’s brightness consistent with the original, the pixel values are multiplied by four. This ensures the average color intensity remains the same even after scaling.</w:t>
+      </w:r>
+    </w:p>
+    <w:p>
+      <w:pPr>
+        <w:rPr>
+          <w:rFonts w:asciiTheme="minorBidi" w:hAnsiTheme="minorBidi"/>
+          <w:sz w:val="16"/>
+          <w:szCs w:val="16"/>
+        </w:rPr>
+      </w:pPr>
+    </w:p>
+    <w:p>
+      <w:pPr>
+        <w:rPr>
+          <w:rFonts w:asciiTheme="minorBidi" w:hAnsiTheme="minorBidi"/>
+          <w:b/>
+          <w:bCs/>
+          <w:sz w:val="28"/>
+          <w:szCs w:val="28"/>
+        </w:rPr>
+      </w:pPr>
+      <w:r>
+        <w:rPr>
+          <w:rFonts w:asciiTheme="minorBidi" w:hAnsiTheme="minorBidi"/>
+          <w:b/>
+          <w:bCs/>
+          <w:sz w:val="28"/>
+          <w:szCs w:val="28"/>
+        </w:rPr>
+        <w:t>Second method:</w:t>
+      </w:r>
+    </w:p>
+    <w:p>
+      <w:pPr>
+        <w:rPr>
+          <w:rFonts w:asciiTheme="minorBidi" w:hAnsiTheme="minorBidi"/>
+          <w:sz w:val="28"/>
+          <w:szCs w:val="28"/>
+          <w:lang w:bidi="he-IL"/>
+        </w:rPr>
+      </w:pPr>
+      <w:r>
+        <w:rPr>
+          <w:rFonts w:asciiTheme="minorBidi" w:hAnsiTheme="minorBidi"/>
+          <w:sz w:val="28"/>
+          <w:szCs w:val="28"/>
+          <w:lang w:bidi="he-IL"/>
+        </w:rPr>
+        <w:t>1.Double the frequency in the x and y directions.</w:t>
+      </w:r>
+    </w:p>
+    <w:p>
+      <w:pPr>
+        <w:rPr>
+          <w:rFonts w:asciiTheme="minorBidi" w:hAnsiTheme="minorBidi"/>
+          <w:sz w:val="28"/>
+          <w:szCs w:val="28"/>
+          <w:lang w:bidi="he-IL"/>
+        </w:rPr>
+      </w:pPr>
+      <w:r>
+        <w:rPr>
+          <w:rFonts w:asciiTheme="minorBidi" w:hAnsiTheme="minorBidi"/>
+          <w:sz w:val="28"/>
+          <w:szCs w:val="28"/>
+          <w:lang w:bidi="he-IL"/>
+        </w:rPr>
+        <w:t>2.  Expand the image size to create four copies of the original.</w:t>
+      </w:r>
+    </w:p>
+    <w:p>
+      <w:pPr>
+        <w:rPr>
+          <w:rFonts w:asciiTheme="minorBidi" w:hAnsiTheme="minorBidi"/>
+          <w:b/>
+          <w:bCs/>
+          <w:sz w:val="28"/>
+          <w:szCs w:val="28"/>
+        </w:rPr>
+      </w:pPr>
+      <w:r>
+        <w:rPr>
+          <w:rFonts w:asciiTheme="minorBidi" w:hAnsiTheme="minorBidi"/>
+          <w:sz w:val="28"/>
+          <w:szCs w:val="28"/>
+          <w:lang w:bidi="he-IL"/>
+        </w:rPr>
+        <w:t>3.Adjust pixel brightness by multiplying values by four.</w:t>
+      </w:r>
+    </w:p>
+    <w:p>
+      <w:pPr>
+        <w:rPr>
+          <w:rFonts w:asciiTheme="minorBidi" w:hAnsiTheme="minorBidi"/>
+          <w:b/>
+          <w:bCs/>
+          <w:sz w:val="28"/>
+          <w:szCs w:val="28"/>
+        </w:rPr>
+      </w:pPr>
+    </w:p>
+    <w:p>
+      <w:pPr>
+        <w:rPr>
+          <w:rFonts w:asciiTheme="minorBidi" w:hAnsiTheme="minorBidi"/>
+          <w:sz w:val="28"/>
+          <w:szCs w:val="28"/>
+        </w:rPr>
+      </w:pPr>
+      <w:r>
+        <w:rPr>
+          <w:rFonts w:asciiTheme="minorBidi" w:hAnsiTheme="minorBidi"/>
+          <w:sz w:val="28"/>
+          <w:szCs w:val="28"/>
+        </w:rPr>
+        <w:t>In the second method, we double the frequency in both spatial directions (x, y). This allows us to replicate the original zebra image multiple times, the new image area becomes four times larger—from (H, W) to (4H, 4W). This is achieved by inserting zeros between pixels in the Fourier-transformed image, similar to the first method, the image’s brightness reduces due to the increased size. To correct this, we multiply all pixel values by four, ensuring the brightness matches the original image.</w:t>
+      </w:r>
+    </w:p>
+    <w:p>
+      <w:pPr>
+        <w:rPr>
+          <w:rFonts w:asciiTheme="minorBidi" w:hAnsiTheme="minorBidi"/>
+          <w:sz w:val="32"/>
           <w:szCs w:val="36"/>
         </w:rPr>
       </w:pPr>
       <w:r>
         <w:rPr>
-          <w:b/>
-          <w:bCs/>
-          <w:sz w:val="36"/>
+          <w:rFonts w:asciiTheme="minorBidi" w:hAnsiTheme="minorBidi"/>
+          <w:sz w:val="28"/>
+          <w:szCs w:val="32"/>
+        </w:rPr>
+        <w:lastRenderedPageBreak/>
+        <w:t>The first method enlarges the original image while maintaining its structure, whereas the second method creates a larger image by replicating the original four times. Both methods require brightness adjustments, but their purposes and scaling approaches are distinct</w:t>
+      </w:r>
+      <w:r>
+        <w:rPr>
+          <w:rFonts w:asciiTheme="minorBidi" w:hAnsiTheme="minorBidi"/>
+          <w:sz w:val="32"/>
           <w:szCs w:val="36"/>
         </w:rPr>
+        <w:t>.</w:t>
+      </w:r>
+    </w:p>
+    <w:p>
+      <w:pPr>
+        <w:rPr>
+          <w:rFonts w:asciiTheme="minorBidi" w:hAnsiTheme="minorBidi"/>
+          <w:sz w:val="32"/>
+          <w:szCs w:val="36"/>
+        </w:rPr>
+      </w:pPr>
+    </w:p>
+    <w:p>
+      <w:pPr>
+        <w:rPr>
+          <w:rFonts w:asciiTheme="minorBidi" w:hAnsiTheme="minorBidi"/>
+          <w:sz w:val="32"/>
+          <w:szCs w:val="36"/>
+        </w:rPr>
+      </w:pPr>
+    </w:p>
+    <w:p>
+      <w:pPr>
+        <w:rPr>
+          <w:rFonts w:asciiTheme="minorBidi" w:hAnsiTheme="minorBidi"/>
+          <w:sz w:val="28"/>
+          <w:szCs w:val="28"/>
+        </w:rPr>
+      </w:pPr>
+      <w:r>
+        <w:rPr>
+          <w:rFonts w:asciiTheme="minorBidi" w:hAnsiTheme="minorBidi"/>
+          <w:noProof/>
+          <w:sz w:val="28"/>
+          <w:szCs w:val="28"/>
+        </w:rPr>
+        <w:drawing>
+          <wp:inline distT="0" distB="0" distL="0" distR="0" wp14:anchorId="075A4499" wp14:editId="1893EBB6">
+            <wp:extent cx="5996940" cy="5822029"/>
+            <wp:effectExtent l="0" t="0" r="3810" b="7620"/>
+            <wp:docPr id="1" name="Picture 1"/>
+            <wp:cNvGraphicFramePr>
+              <a:graphicFrameLocks xmlns:a="http://schemas.openxmlformats.org/drawingml/2006/main" noChangeAspect="1"/>
+            </wp:cNvGraphicFramePr>
+            <a:graphic xmlns:a="http://schemas.openxmlformats.org/drawingml/2006/main">
+              <a:graphicData uri="http://schemas.openxmlformats.org/drawingml/2006/picture">
+                <pic:pic xmlns:pic="http://schemas.openxmlformats.org/drawingml/2006/picture">
+                  <pic:nvPicPr>
+                    <pic:cNvPr id="1" name=""/>
+                    <pic:cNvPicPr/>
+                  </pic:nvPicPr>
+                  <pic:blipFill>
+                    <a:blip r:embed="rId9"/>
+                    <a:stretch>
+                      <a:fillRect/>
+                    </a:stretch>
+                  </pic:blipFill>
+                  <pic:spPr>
+                    <a:xfrm>
+                      <a:off x="0" y="0"/>
+                      <a:ext cx="5999136" cy="5824161"/>
+                    </a:xfrm>
+                    <a:prstGeom prst="rect">
+                      <a:avLst/>
+                    </a:prstGeom>
+                  </pic:spPr>
+                </pic:pic>
+              </a:graphicData>
+            </a:graphic>
+          </wp:inline>
+        </w:drawing>
+      </w:r>
+    </w:p>
+    <w:p>
+      <w:pPr>
+        <w:rPr>
+          <w:rFonts w:asciiTheme="minorBidi" w:hAnsiTheme="minorBidi"/>
+          <w:b/>
+          <w:bCs/>
+          <w:sz w:val="32"/>
+          <w:szCs w:val="32"/>
+        </w:rPr>
+      </w:pPr>
+    </w:p>
+    <w:p>
+      <w:pPr>
+        <w:rPr>
+          <w:rFonts w:asciiTheme="minorBidi" w:hAnsiTheme="minorBidi"/>
+          <w:b/>
+          <w:bCs/>
+          <w:sz w:val="32"/>
+          <w:szCs w:val="32"/>
+          <w:lang w:bidi="he-IL"/>
+        </w:rPr>
+      </w:pPr>
+      <w:r>
+        <w:rPr>
+          <w:rFonts w:asciiTheme="minorBidi" w:hAnsiTheme="minorBidi"/>
+          <w:b/>
+          <w:bCs/>
+          <w:sz w:val="32"/>
+          <w:szCs w:val="32"/>
+        </w:rPr>
         <w:lastRenderedPageBreak/>
-        <w:t>Problem 2 – Scaling the Zebra</w:t>
-      </w:r>
-      <w:r>
-        <w:rPr>
-          <w:b/>
-          <w:bCs/>
-          <w:sz w:val="36"/>
-          <w:szCs w:val="36"/>
+        <w:t xml:space="preserve">Problem 3 – </w:t>
+      </w:r>
+    </w:p>
+    <w:p>
+      <w:pPr>
+        <w:rPr>
+          <w:rFonts w:asciiTheme="minorBidi" w:hAnsiTheme="minorBidi"/>
+          <w:b/>
+          <w:bCs/>
+          <w:sz w:val="28"/>
+          <w:lang w:bidi="he-IL"/>
+        </w:rPr>
+      </w:pPr>
+      <w:r>
+        <w:rPr>
+          <w:rFonts w:asciiTheme="minorBidi" w:hAnsiTheme="minorBidi"/>
+          <w:b/>
+          <w:bCs/>
+          <w:sz w:val="28"/>
+          <w:lang w:bidi="he-IL"/>
+        </w:rPr>
+        <w:t>1.</w:t>
+      </w:r>
+      <w:r>
+        <w:rPr>
+          <w:rFonts w:asciiTheme="minorBidi" w:hAnsiTheme="minorBidi"/>
+          <w:b/>
+          <w:bCs/>
+          <w:sz w:val="28"/>
+          <w:lang w:bidi="he-IL"/>
+        </w:rPr>
+        <w:t xml:space="preserve"> </w:t>
+      </w:r>
+      <w:r>
+        <w:rPr>
+          <w:rFonts w:asciiTheme="minorBidi" w:hAnsiTheme="minorBidi"/>
+          <w:b/>
+          <w:bCs/>
+          <w:sz w:val="28"/>
+          <w:lang w:bidi="he-IL"/>
+        </w:rPr>
+        <w:t>The first problem – the baby:</w:t>
+      </w:r>
+    </w:p>
+    <w:p>
+      <w:pPr>
+        <w:rPr>
+          <w:rFonts w:asciiTheme="minorBidi" w:hAnsiTheme="minorBidi"/>
+          <w:b/>
+          <w:bCs/>
+          <w:sz w:val="28"/>
+          <w:lang w:bidi="he-IL"/>
+        </w:rPr>
+      </w:pPr>
+      <w:r>
+        <w:rPr>
+          <w:rFonts w:asciiTheme="minorBidi" w:hAnsiTheme="minorBidi"/>
+        </w:rPr>
+        <w:t xml:space="preserve">We’re using three images, similar to what we did in HW2, and we apply transformations to align each image of the baby into a complete one. By stacking the images, we can reduce the salt-and-pepper noise, though it doesn’t fully eliminate it. Finally, we use a median filter </w:t>
+      </w:r>
+      <w:r>
+        <w:rPr>
+          <w:rFonts w:asciiTheme="minorBidi" w:hAnsiTheme="minorBidi"/>
+        </w:rPr>
+        <w:t>to improve the result</w:t>
+      </w:r>
+      <w:r>
+        <w:rPr>
+          <w:rFonts w:asciiTheme="minorBidi" w:hAnsiTheme="minorBidi"/>
+        </w:rPr>
+        <w:t xml:space="preserve"> further.</w:t>
+      </w:r>
+    </w:p>
+    <w:p>
+      <w:pPr>
+        <w:rPr>
+          <w:rFonts w:asciiTheme="minorBidi" w:hAnsiTheme="minorBidi"/>
+          <w:b/>
+          <w:bCs/>
+          <w:sz w:val="28"/>
+          <w:lang w:bidi="he-IL"/>
+        </w:rPr>
+      </w:pPr>
+    </w:p>
+    <w:p>
+      <w:pPr>
+        <w:rPr>
+          <w:rFonts w:asciiTheme="minorBidi" w:hAnsiTheme="minorBidi"/>
+          <w:b/>
+          <w:bCs/>
+          <w:sz w:val="32"/>
+          <w:szCs w:val="32"/>
+          <w:lang w:bidi="he-IL"/>
+        </w:rPr>
+      </w:pPr>
+      <w:r>
+        <w:rPr>
+          <w:rFonts w:asciiTheme="minorBidi" w:hAnsiTheme="minorBidi"/>
+          <w:b/>
+          <w:bCs/>
+          <w:noProof/>
+          <w:sz w:val="28"/>
+          <w:lang w:bidi="he-IL"/>
+        </w:rPr>
+        <w:drawing>
+          <wp:anchor distT="0" distB="0" distL="114300" distR="114300" simplePos="0" relativeHeight="251660288" behindDoc="1" locked="0" layoutInCell="1" allowOverlap="1" wp14:anchorId="5933E6A4" wp14:editId="31973BC7">
+            <wp:simplePos x="0" y="0"/>
+            <wp:positionH relativeFrom="column">
+              <wp:posOffset>3619500</wp:posOffset>
+            </wp:positionH>
+            <wp:positionV relativeFrom="paragraph">
+              <wp:posOffset>10795</wp:posOffset>
+            </wp:positionV>
+            <wp:extent cx="1489278" cy="1485900"/>
+            <wp:effectExtent l="0" t="0" r="0" b="0"/>
+            <wp:wrapNone/>
+            <wp:docPr id="2" name="Picture 2"/>
+            <wp:cNvGraphicFramePr>
+              <a:graphicFrameLocks xmlns:a="http://schemas.openxmlformats.org/drawingml/2006/main" noChangeAspect="1"/>
+            </wp:cNvGraphicFramePr>
+            <a:graphic xmlns:a="http://schemas.openxmlformats.org/drawingml/2006/main">
+              <a:graphicData uri="http://schemas.openxmlformats.org/drawingml/2006/picture">
+                <pic:pic xmlns:pic="http://schemas.openxmlformats.org/drawingml/2006/picture">
+                  <pic:nvPicPr>
+                    <pic:cNvPr id="1" name=""/>
+                    <pic:cNvPicPr/>
+                  </pic:nvPicPr>
+                  <pic:blipFill rotWithShape="1">
+                    <a:blip r:embed="rId10" cstate="print">
+                      <a:extLst>
+                        <a:ext uri="{28A0092B-C50C-407E-A947-70E740481C1C}">
+                          <a14:useLocalDpi xmlns:a14="http://schemas.microsoft.com/office/drawing/2010/main" val="0"/>
+                        </a:ext>
+                      </a:extLst>
+                    </a:blip>
+                    <a:srcRect l="899"/>
+                    <a:stretch/>
+                  </pic:blipFill>
+                  <pic:spPr bwMode="auto">
+                    <a:xfrm>
+                      <a:off x="0" y="0"/>
+                      <a:ext cx="1489278" cy="1485900"/>
+                    </a:xfrm>
+                    <a:prstGeom prst="rect">
+                      <a:avLst/>
+                    </a:prstGeom>
+                    <a:ln>
+                      <a:noFill/>
+                    </a:ln>
+                    <a:extLst>
+                      <a:ext uri="{53640926-AAD7-44D8-BBD7-CCE9431645EC}">
+                        <a14:shadowObscured xmlns:a14="http://schemas.microsoft.com/office/drawing/2010/main"/>
+                      </a:ext>
+                    </a:extLst>
+                  </pic:spPr>
+                </pic:pic>
+              </a:graphicData>
+            </a:graphic>
+            <wp14:sizeRelH relativeFrom="margin">
+              <wp14:pctWidth>0</wp14:pctWidth>
+            </wp14:sizeRelH>
+            <wp14:sizeRelV relativeFrom="margin">
+              <wp14:pctHeight>0</wp14:pctHeight>
+            </wp14:sizeRelV>
+          </wp:anchor>
+        </w:drawing>
+      </w:r>
+      <w:r>
+        <w:rPr>
+          <w:rFonts w:asciiTheme="minorBidi" w:hAnsiTheme="minorBidi"/>
+          <w:b/>
+          <w:bCs/>
+          <w:noProof/>
+          <w:sz w:val="32"/>
+          <w:szCs w:val="32"/>
+          <w:rtl/>
+          <w:lang w:bidi="he-IL"/>
+        </w:rPr>
+        <w:drawing>
+          <wp:anchor distT="0" distB="0" distL="114300" distR="114300" simplePos="0" relativeHeight="251662336" behindDoc="1" locked="0" layoutInCell="1" allowOverlap="1" wp14:anchorId="1BE7B9F8" wp14:editId="122CDA0E">
+            <wp:simplePos x="0" y="0"/>
+            <wp:positionH relativeFrom="column">
+              <wp:posOffset>0</wp:posOffset>
+            </wp:positionH>
+            <wp:positionV relativeFrom="paragraph">
+              <wp:posOffset>3175</wp:posOffset>
+            </wp:positionV>
+            <wp:extent cx="1508760" cy="1508760"/>
+            <wp:effectExtent l="0" t="0" r="0" b="0"/>
+            <wp:wrapNone/>
+            <wp:docPr id="3" name="Picture 3" descr="C:\Users\Admin\OneDrive\שולחן העבודה\image processing\HW4\q3\Images\baby.tif"/>
+            <wp:cNvGraphicFramePr>
+              <a:graphicFrameLocks xmlns:a="http://schemas.openxmlformats.org/drawingml/2006/main" noChangeAspect="1"/>
+            </wp:cNvGraphicFramePr>
+            <a:graphic xmlns:a="http://schemas.openxmlformats.org/drawingml/2006/main">
+              <a:graphicData uri="http://schemas.openxmlformats.org/drawingml/2006/picture">
+                <pic:pic xmlns:pic="http://schemas.openxmlformats.org/drawingml/2006/picture">
+                  <pic:nvPicPr>
+                    <pic:cNvPr id="0" name="Picture 1" descr="C:\Users\Admin\OneDrive\שולחן העבודה\image processing\HW4\q3\Images\baby.tif"/>
+                    <pic:cNvPicPr>
+                      <a:picLocks noChangeAspect="1" noChangeArrowheads="1"/>
+                    </pic:cNvPicPr>
+                  </pic:nvPicPr>
+                  <pic:blipFill>
+                    <a:blip r:embed="rId11">
+                      <a:extLst>
+                        <a:ext uri="{28A0092B-C50C-407E-A947-70E740481C1C}">
+                          <a14:useLocalDpi xmlns:a14="http://schemas.microsoft.com/office/drawing/2010/main" val="0"/>
+                        </a:ext>
+                      </a:extLst>
+                    </a:blip>
+                    <a:srcRect/>
+                    <a:stretch>
+                      <a:fillRect/>
+                    </a:stretch>
+                  </pic:blipFill>
+                  <pic:spPr bwMode="auto">
+                    <a:xfrm>
+                      <a:off x="0" y="0"/>
+                      <a:ext cx="1508760" cy="1508760"/>
+                    </a:xfrm>
+                    <a:prstGeom prst="rect">
+                      <a:avLst/>
+                    </a:prstGeom>
+                    <a:noFill/>
+                    <a:ln>
+                      <a:noFill/>
+                    </a:ln>
+                  </pic:spPr>
+                </pic:pic>
+              </a:graphicData>
+            </a:graphic>
+            <wp14:sizeRelH relativeFrom="page">
+              <wp14:pctWidth>0</wp14:pctWidth>
+            </wp14:sizeRelH>
+            <wp14:sizeRelV relativeFrom="page">
+              <wp14:pctHeight>0</wp14:pctHeight>
+            </wp14:sizeRelV>
+          </wp:anchor>
+        </w:drawing>
+      </w:r>
+    </w:p>
+    <w:p>
+      <w:pPr>
+        <w:rPr>
+          <w:rFonts w:asciiTheme="minorBidi" w:hAnsiTheme="minorBidi"/>
+          <w:b/>
+          <w:bCs/>
+          <w:sz w:val="32"/>
+          <w:szCs w:val="32"/>
+          <w:lang w:bidi="he-IL"/>
+        </w:rPr>
+      </w:pPr>
+      <w:r>
+        <w:rPr>
+          <w:rFonts w:asciiTheme="minorBidi" w:hAnsiTheme="minorBidi"/>
+          <w:noProof/>
+          <w:lang w:bidi="he-IL"/>
+        </w:rPr>
+        <mc:AlternateContent>
+          <mc:Choice Requires="wps">
+            <w:drawing>
+              <wp:anchor distT="0" distB="0" distL="114300" distR="114300" simplePos="0" relativeHeight="251699200" behindDoc="0" locked="0" layoutInCell="1" allowOverlap="1" wp14:anchorId="254E4417" wp14:editId="7688128D">
+                <wp:simplePos x="0" y="0"/>
+                <wp:positionH relativeFrom="column">
+                  <wp:posOffset>2028092</wp:posOffset>
+                </wp:positionH>
+                <wp:positionV relativeFrom="paragraph">
+                  <wp:posOffset>232459</wp:posOffset>
+                </wp:positionV>
+                <wp:extent cx="1049215" cy="222738"/>
+                <wp:effectExtent l="0" t="19050" r="36830" b="44450"/>
+                <wp:wrapNone/>
+                <wp:docPr id="31" name="Right Arrow 31"/>
+                <wp:cNvGraphicFramePr/>
+                <a:graphic xmlns:a="http://schemas.openxmlformats.org/drawingml/2006/main">
+                  <a:graphicData uri="http://schemas.microsoft.com/office/word/2010/wordprocessingShape">
+                    <wps:wsp>
+                      <wps:cNvSpPr/>
+                      <wps:spPr>
+                        <a:xfrm>
+                          <a:off x="0" y="0"/>
+                          <a:ext cx="1049215" cy="222738"/>
+                        </a:xfrm>
+                        <a:prstGeom prst="rightArrow">
+                          <a:avLst/>
+                        </a:prstGeom>
+                      </wps:spPr>
+                      <wps:style>
+                        <a:lnRef idx="2">
+                          <a:schemeClr val="accent2"/>
+                        </a:lnRef>
+                        <a:fillRef idx="1">
+                          <a:schemeClr val="lt1"/>
+                        </a:fillRef>
+                        <a:effectRef idx="0">
+                          <a:schemeClr val="accent2"/>
+                        </a:effectRef>
+                        <a:fontRef idx="minor">
+                          <a:schemeClr val="dk1"/>
+                        </a:fontRef>
+                      </wps:style>
+                      <wps:bodyPr rot="0" spcFirstLastPara="0" vertOverflow="overflow" horzOverflow="overflow" vert="horz" wrap="square" lIns="91440" tIns="45720" rIns="91440" bIns="45720" numCol="1" spcCol="0" rtlCol="1" fromWordArt="0" anchor="ctr" anchorCtr="0" forceAA="0" compatLnSpc="1">
+                        <a:prstTxWarp prst="textNoShape">
+                          <a:avLst/>
+                        </a:prstTxWarp>
+                        <a:noAutofit/>
+                      </wps:bodyPr>
+                    </wps:wsp>
+                  </a:graphicData>
+                </a:graphic>
+              </wp:anchor>
+            </w:drawing>
+          </mc:Choice>
+          <mc:Fallback>
+            <w:pict>
+              <v:shapetype w14:anchorId="0ADBFEE4" id="_x0000_t13" coordsize="21600,21600" o:spt="13" adj="16200,5400" path="m@0,l@0@1,0@1,0@2@0@2@0,21600,21600,10800xe">
+                <v:stroke joinstyle="miter"/>
+                <v:formulas>
+                  <v:f eqn="val #0"/>
+                  <v:f eqn="val #1"/>
+                  <v:f eqn="sum height 0 #1"/>
+                  <v:f eqn="sum 10800 0 #1"/>
+                  <v:f eqn="sum width 0 #0"/>
+                  <v:f eqn="prod @4 @3 10800"/>
+                  <v:f eqn="sum width 0 @5"/>
+                </v:formulas>
+                <v:path o:connecttype="custom" o:connectlocs="@0,0;0,10800;@0,21600;21600,10800" o:connectangles="270,180,90,0" textboxrect="0,@1,@6,@2"/>
+                <v:handles>
+                  <v:h position="#0,#1" xrange="0,21600" yrange="0,10800"/>
+                </v:handles>
+              </v:shapetype>
+              <v:shape id="Right Arrow 31" o:spid="_x0000_s1026" type="#_x0000_t13" style="position:absolute;left:0;text-align:left;margin-left:159.7pt;margin-top:18.3pt;width:82.6pt;height:17.55pt;z-index:251699200;visibility:visible;mso-wrap-style:square;mso-wrap-distance-left:9pt;mso-wrap-distance-top:0;mso-wrap-distance-right:9pt;mso-wrap-distance-bottom:0;mso-position-horizontal:absolute;mso-position-horizontal-relative:text;mso-position-vertical:absolute;mso-position-vertical-relative:text;v-text-anchor:middle" o:gfxdata="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" adj="19307" fillcolor="white [3201]" strokecolor="#e97132 [3205]" strokeweight="1pt"/>
+            </w:pict>
+          </mc:Fallback>
+        </mc:AlternateContent>
+      </w:r>
+    </w:p>
+    <w:p>
+      <w:pPr>
+        <w:rPr>
+          <w:rFonts w:asciiTheme="minorBidi" w:hAnsiTheme="minorBidi"/>
+          <w:b/>
+          <w:bCs/>
+          <w:sz w:val="32"/>
+          <w:szCs w:val="32"/>
+          <w:lang w:bidi="he-IL"/>
+        </w:rPr>
+      </w:pPr>
+    </w:p>
+    <w:p>
+      <w:pPr>
+        <w:rPr>
+          <w:rFonts w:asciiTheme="minorBidi" w:hAnsiTheme="minorBidi"/>
+          <w:b/>
+          <w:bCs/>
+          <w:sz w:val="32"/>
+          <w:szCs w:val="32"/>
+          <w:lang w:bidi="he-IL"/>
+        </w:rPr>
+      </w:pPr>
+    </w:p>
+    <w:p>
+      <w:pPr>
+        <w:rPr>
+          <w:rFonts w:asciiTheme="minorBidi" w:hAnsiTheme="minorBidi"/>
+          <w:b/>
+          <w:bCs/>
+          <w:sz w:val="32"/>
+          <w:szCs w:val="32"/>
+          <w:lang w:bidi="he-IL"/>
+        </w:rPr>
+      </w:pPr>
+    </w:p>
+    <w:p>
+      <w:pPr>
+        <w:pStyle w:val="ListParagraph"/>
+        <w:numPr>
+          <w:ilvl w:val="0"/>
+          <w:numId w:val="2"/>
+        </w:numPr>
+        <w:rPr>
+          <w:rFonts w:asciiTheme="minorBidi" w:hAnsiTheme="minorBidi"/>
+          <w:b/>
+          <w:bCs/>
+          <w:sz w:val="28"/>
+          <w:lang w:bidi="he-IL"/>
+        </w:rPr>
+      </w:pPr>
+      <w:r>
+        <w:rPr>
+          <w:rFonts w:asciiTheme="minorBidi" w:hAnsiTheme="minorBidi"/>
+          <w:b/>
+          <w:bCs/>
+          <w:sz w:val="28"/>
+          <w:lang w:bidi="he-IL"/>
+        </w:rPr>
+        <w:t xml:space="preserve">The second problem – </w:t>
+      </w:r>
+      <w:r>
+        <w:rPr>
+          <w:rFonts w:asciiTheme="minorBidi" w:hAnsiTheme="minorBidi"/>
+          <w:b/>
+          <w:bCs/>
+          <w:sz w:val="28"/>
+          <w:szCs w:val="28"/>
+        </w:rPr>
+        <w:t>the windmill</w:t>
+      </w:r>
+      <w:r>
+        <w:rPr>
+          <w:rFonts w:asciiTheme="minorBidi" w:hAnsiTheme="minorBidi"/>
+          <w:b/>
+          <w:bCs/>
+          <w:sz w:val="28"/>
+          <w:lang w:bidi="he-IL"/>
         </w:rPr>
         <w:t>:</w:t>
       </w:r>
     </w:p>
     <w:p>
       <w:pPr>
-        <w:rPr>
-          <w:b/>
-          <w:bCs/>
-          <w:sz w:val="36"/>
-          <w:szCs w:val="36"/>
+        <w:pStyle w:val="ListParagraph"/>
+        <w:rPr>
+          <w:rFonts w:asciiTheme="minorBidi" w:hAnsiTheme="minorBidi"/>
+          <w:b/>
+          <w:bCs/>
+          <w:sz w:val="32"/>
+          <w:szCs w:val="32"/>
+          <w:lang w:bidi="he-IL"/>
+        </w:rPr>
+      </w:pPr>
+      <w:r>
+        <w:rPr>
+          <w:rFonts w:asciiTheme="minorBidi" w:hAnsiTheme="minorBidi"/>
+        </w:rPr>
+        <w:t>The image contains noise that repeats regularly, so we eliminated the noise by transforming the image into the Fourier domain, canceling out the noise, and then converting it back to its original state.</w:t>
+      </w:r>
+    </w:p>
+    <w:p>
+      <w:pPr>
+        <w:pStyle w:val="ListParagraph"/>
+        <w:rPr>
+          <w:rFonts w:asciiTheme="minorBidi" w:hAnsiTheme="minorBidi"/>
+          <w:b/>
+          <w:bCs/>
+          <w:sz w:val="32"/>
+          <w:szCs w:val="32"/>
+          <w:rtl/>
+          <w:lang w:bidi="he-IL"/>
+        </w:rPr>
+      </w:pPr>
+      <w:r>
+        <w:rPr>
+          <w:rFonts w:asciiTheme="minorBidi" w:hAnsiTheme="minorBidi"/>
+          <w:b/>
+          <w:bCs/>
+          <w:noProof/>
+          <w:sz w:val="32"/>
+          <w:szCs w:val="32"/>
+          <w:rtl/>
+          <w:lang w:bidi="he-IL"/>
+        </w:rPr>
+        <w:drawing>
+          <wp:anchor distT="0" distB="0" distL="114300" distR="114300" simplePos="0" relativeHeight="251663360" behindDoc="1" locked="0" layoutInCell="1" allowOverlap="1" wp14:anchorId="371ABA60" wp14:editId="4158518C">
+            <wp:simplePos x="0" y="0"/>
+            <wp:positionH relativeFrom="column">
+              <wp:posOffset>182880</wp:posOffset>
+            </wp:positionH>
+            <wp:positionV relativeFrom="paragraph">
+              <wp:posOffset>359410</wp:posOffset>
+            </wp:positionV>
+            <wp:extent cx="1737360" cy="1737360"/>
+            <wp:effectExtent l="0" t="0" r="0" b="0"/>
+            <wp:wrapNone/>
+            <wp:docPr id="6" name="Picture 6" descr="C:\Users\Admin\OneDrive\שולחן העבודה\image processing\HW4\q3\Images\windmill.tif"/>
+            <wp:cNvGraphicFramePr>
+              <a:graphicFrameLocks xmlns:a="http://schemas.openxmlformats.org/drawingml/2006/main" noChangeAspect="1"/>
+            </wp:cNvGraphicFramePr>
+            <a:graphic xmlns:a="http://schemas.openxmlformats.org/drawingml/2006/main">
+              <a:graphicData uri="http://schemas.openxmlformats.org/drawingml/2006/picture">
+                <pic:pic xmlns:pic="http://schemas.openxmlformats.org/drawingml/2006/picture">
+                  <pic:nvPicPr>
+                    <pic:cNvPr id="0" name="Picture 2" descr="C:\Users\Admin\OneDrive\שולחן העבודה\image processing\HW4\q3\Images\windmill.tif"/>
+                    <pic:cNvPicPr>
+                      <a:picLocks noChangeAspect="1" noChangeArrowheads="1"/>
+                    </pic:cNvPicPr>
+                  </pic:nvPicPr>
+                  <pic:blipFill>
+                    <a:blip r:embed="rId12">
+                      <a:extLst>
+                        <a:ext uri="{28A0092B-C50C-407E-A947-70E740481C1C}">
+                          <a14:useLocalDpi xmlns:a14="http://schemas.microsoft.com/office/drawing/2010/main" val="0"/>
+                        </a:ext>
+                      </a:extLst>
+                    </a:blip>
+                    <a:srcRect/>
+                    <a:stretch>
+                      <a:fillRect/>
+                    </a:stretch>
+                  </pic:blipFill>
+                  <pic:spPr bwMode="auto">
+                    <a:xfrm>
+                      <a:off x="0" y="0"/>
+                      <a:ext cx="1737360" cy="1737360"/>
+                    </a:xfrm>
+                    <a:prstGeom prst="rect">
+                      <a:avLst/>
+                    </a:prstGeom>
+                    <a:noFill/>
+                    <a:ln>
+                      <a:noFill/>
+                    </a:ln>
+                  </pic:spPr>
+                </pic:pic>
+              </a:graphicData>
+            </a:graphic>
+          </wp:anchor>
+        </w:drawing>
+      </w:r>
+    </w:p>
+    <w:p>
+      <w:pPr>
+        <w:jc w:val="center"/>
+        <w:rPr>
+          <w:rFonts w:asciiTheme="minorBidi" w:hAnsiTheme="minorBidi"/>
+          <w:rtl/>
+          <w:lang w:bidi="he-IL"/>
+        </w:rPr>
+      </w:pPr>
+      <w:r>
+        <w:rPr>
+          <w:rFonts w:asciiTheme="minorBidi" w:hAnsiTheme="minorBidi"/>
+          <w:noProof/>
+          <w:lang w:bidi="he-IL"/>
+        </w:rPr>
+        <w:drawing>
+          <wp:anchor distT="0" distB="0" distL="114300" distR="114300" simplePos="0" relativeHeight="251666432" behindDoc="1" locked="0" layoutInCell="1" allowOverlap="1" wp14:anchorId="4D8A811F" wp14:editId="335D3AF6">
+            <wp:simplePos x="0" y="0"/>
+            <wp:positionH relativeFrom="column">
+              <wp:posOffset>3558540</wp:posOffset>
+            </wp:positionH>
+            <wp:positionV relativeFrom="paragraph">
+              <wp:posOffset>71120</wp:posOffset>
+            </wp:positionV>
+            <wp:extent cx="1779477" cy="1775460"/>
+            <wp:effectExtent l="0" t="0" r="0" b="0"/>
+            <wp:wrapNone/>
+            <wp:docPr id="9" name="Picture 9"/>
+            <wp:cNvGraphicFramePr>
+              <a:graphicFrameLocks xmlns:a="http://schemas.openxmlformats.org/drawingml/2006/main" noChangeAspect="1"/>
+            </wp:cNvGraphicFramePr>
+            <a:graphic xmlns:a="http://schemas.openxmlformats.org/drawingml/2006/main">
+              <a:graphicData uri="http://schemas.openxmlformats.org/drawingml/2006/picture">
+                <pic:pic xmlns:pic="http://schemas.openxmlformats.org/drawingml/2006/picture">
+                  <pic:nvPicPr>
+                    <pic:cNvPr id="1" name=""/>
+                    <pic:cNvPicPr/>
+                  </pic:nvPicPr>
+                  <pic:blipFill>
+                    <a:blip r:embed="rId13" cstate="print">
+                      <a:extLst>
+                        <a:ext uri="{28A0092B-C50C-407E-A947-70E740481C1C}">
+                          <a14:useLocalDpi xmlns:a14="http://schemas.microsoft.com/office/drawing/2010/main" val="0"/>
+                        </a:ext>
+                      </a:extLst>
+                    </a:blip>
+                    <a:stretch>
+                      <a:fillRect/>
+                    </a:stretch>
+                  </pic:blipFill>
+                  <pic:spPr>
+                    <a:xfrm>
+                      <a:off x="0" y="0"/>
+                      <a:ext cx="1784043" cy="1780015"/>
+                    </a:xfrm>
+                    <a:prstGeom prst="rect">
+                      <a:avLst/>
+                    </a:prstGeom>
+                  </pic:spPr>
+                </pic:pic>
+              </a:graphicData>
+            </a:graphic>
+            <wp14:sizeRelH relativeFrom="margin">
+              <wp14:pctWidth>0</wp14:pctWidth>
+            </wp14:sizeRelH>
+            <wp14:sizeRelV relativeFrom="margin">
+              <wp14:pctHeight>0</wp14:pctHeight>
+            </wp14:sizeRelV>
+          </wp:anchor>
+        </w:drawing>
+      </w:r>
+    </w:p>
+    <w:p>
+      <w:pPr>
+        <w:rPr>
+          <w:rFonts w:asciiTheme="minorBidi" w:hAnsiTheme="minorBidi"/>
+          <w:rtl/>
+          <w:lang w:bidi="he-IL"/>
+        </w:rPr>
+      </w:pPr>
+    </w:p>
+    <w:p>
+      <w:pPr>
+        <w:rPr>
+          <w:rFonts w:asciiTheme="minorBidi" w:hAnsiTheme="minorBidi"/>
+          <w:rtl/>
+          <w:lang w:bidi="he-IL"/>
+        </w:rPr>
+      </w:pPr>
+      <w:r>
+        <w:rPr>
+          <w:rFonts w:asciiTheme="minorBidi" w:hAnsiTheme="minorBidi"/>
+          <w:noProof/>
+          <w:lang w:bidi="he-IL"/>
+        </w:rPr>
+        <mc:AlternateContent>
+          <mc:Choice Requires="wps">
+            <w:drawing>
+              <wp:anchor distT="0" distB="0" distL="114300" distR="114300" simplePos="0" relativeHeight="251697152" behindDoc="0" locked="0" layoutInCell="1" allowOverlap="1" wp14:anchorId="2FC03497" wp14:editId="128C3F43">
+                <wp:simplePos x="0" y="0"/>
+                <wp:positionH relativeFrom="margin">
+                  <wp:align>center</wp:align>
+                </wp:positionH>
+                <wp:positionV relativeFrom="paragraph">
+                  <wp:posOffset>255905</wp:posOffset>
+                </wp:positionV>
+                <wp:extent cx="1049215" cy="222738"/>
+                <wp:effectExtent l="0" t="19050" r="36830" b="44450"/>
+                <wp:wrapNone/>
+                <wp:docPr id="30" name="Right Arrow 30"/>
+                <wp:cNvGraphicFramePr/>
+                <a:graphic xmlns:a="http://schemas.openxmlformats.org/drawingml/2006/main">
+                  <a:graphicData uri="http://schemas.microsoft.com/office/word/2010/wordprocessingShape">
+                    <wps:wsp>
+                      <wps:cNvSpPr/>
+                      <wps:spPr>
+                        <a:xfrm>
+                          <a:off x="0" y="0"/>
+                          <a:ext cx="1049215" cy="222738"/>
+                        </a:xfrm>
+                        <a:prstGeom prst="rightArrow">
+                          <a:avLst/>
+                        </a:prstGeom>
+                      </wps:spPr>
+                      <wps:style>
+                        <a:lnRef idx="2">
+                          <a:schemeClr val="accent2"/>
+                        </a:lnRef>
+                        <a:fillRef idx="1">
+                          <a:schemeClr val="lt1"/>
+                        </a:fillRef>
+                        <a:effectRef idx="0">
+                          <a:schemeClr val="accent2"/>
+                        </a:effectRef>
+                        <a:fontRef idx="minor">
+                          <a:schemeClr val="dk1"/>
+                        </a:fontRef>
+                      </wps:style>
+                      <wps:bodyPr rot="0" spcFirstLastPara="0" vertOverflow="overflow" horzOverflow="overflow" vert="horz" wrap="square" lIns="91440" tIns="45720" rIns="91440" bIns="45720" numCol="1" spcCol="0" rtlCol="1" fromWordArt="0" anchor="ctr" anchorCtr="0" forceAA="0" compatLnSpc="1">
+                        <a:prstTxWarp prst="textNoShape">
+                          <a:avLst/>
+                        </a:prstTxWarp>
+                        <a:noAutofit/>
+                      </wps:bodyPr>
+                    </wps:wsp>
+                  </a:graphicData>
+                </a:graphic>
+              </wp:anchor>
+            </w:drawing>
+          </mc:Choice>
+          <mc:Fallback>
+            <w:pict>
+              <v:shape w14:anchorId="7D3262AB" id="Right Arrow 30" o:spid="_x0000_s1026" type="#_x0000_t13" style="position:absolute;left:0;text-align:left;margin-left:0;margin-top:20.15pt;width:82.6pt;height:17.55pt;z-index:251697152;visibility:visible;mso-wrap-style:square;mso-wrap-distance-left:9pt;mso-wrap-distance-top:0;mso-wrap-distance-right:9pt;mso-wrap-distance-bottom:0;mso-position-horizontal:center;mso-position-horizontal-relative:margin;mso-position-vertical:absolute;mso-position-vertical-relative:text;v-text-anchor:middle" o:gfxdata="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" adj="19307" fillcolor="white [3201]" strokecolor="#e97132 [3205]" strokeweight="1pt">
+                <w10:wrap anchorx="margin"/>
+              </v:shape>
+            </w:pict>
+          </mc:Fallback>
+        </mc:AlternateContent>
+      </w:r>
+    </w:p>
+    <w:p>
+      <w:pPr>
+        <w:rPr>
+          <w:rFonts w:asciiTheme="minorBidi" w:hAnsiTheme="minorBidi"/>
+          <w:rtl/>
+          <w:lang w:bidi="he-IL"/>
+        </w:rPr>
+      </w:pPr>
+    </w:p>
+    <w:p>
+      <w:pPr>
+        <w:rPr>
+          <w:rFonts w:asciiTheme="minorBidi" w:hAnsiTheme="minorBidi"/>
+          <w:rtl/>
+          <w:lang w:bidi="he-IL"/>
+        </w:rPr>
+      </w:pPr>
+    </w:p>
+    <w:p>
+      <w:pPr>
+        <w:rPr>
+          <w:rFonts w:asciiTheme="minorBidi" w:hAnsiTheme="minorBidi"/>
+          <w:rtl/>
+          <w:lang w:bidi="he-IL"/>
+        </w:rPr>
+      </w:pPr>
+    </w:p>
+    <w:p>
+      <w:pPr>
+        <w:rPr>
+          <w:rFonts w:asciiTheme="minorBidi" w:hAnsiTheme="minorBidi"/>
+          <w:rtl/>
+          <w:lang w:bidi="he-IL"/>
+        </w:rPr>
+      </w:pPr>
+    </w:p>
+    <w:p>
+      <w:pPr>
+        <w:rPr>
+          <w:rFonts w:asciiTheme="minorBidi" w:hAnsiTheme="minorBidi"/>
+          <w:rtl/>
+          <w:lang w:bidi="he-IL"/>
+        </w:rPr>
+      </w:pPr>
+    </w:p>
+    <w:p>
+      <w:pPr>
+        <w:tabs>
+          <w:tab w:val="left" w:pos="1728"/>
+        </w:tabs>
+        <w:rPr>
+          <w:rFonts w:asciiTheme="minorBidi" w:hAnsiTheme="minorBidi"/>
+          <w:lang w:bidi="he-IL"/>
+        </w:rPr>
+      </w:pPr>
+      <w:r>
+        <w:rPr>
+          <w:rFonts w:asciiTheme="minorBidi" w:hAnsiTheme="minorBidi"/>
+          <w:lang w:bidi="he-IL"/>
+        </w:rPr>
+        <w:tab/>
+      </w:r>
+    </w:p>
+    <w:p>
+      <w:pPr>
+        <w:tabs>
+          <w:tab w:val="left" w:pos="1728"/>
+        </w:tabs>
+        <w:rPr>
+          <w:rFonts w:asciiTheme="minorBidi" w:hAnsiTheme="minorBidi"/>
+          <w:lang w:bidi="he-IL"/>
+        </w:rPr>
+      </w:pPr>
+    </w:p>
+    <w:p>
+      <w:pPr>
+        <w:pStyle w:val="ListParagraph"/>
+        <w:numPr>
+          <w:ilvl w:val="0"/>
+          <w:numId w:val="2"/>
+        </w:numPr>
+        <w:rPr>
+          <w:rFonts w:asciiTheme="minorBidi" w:hAnsiTheme="minorBidi"/>
+          <w:b/>
+          <w:bCs/>
+          <w:sz w:val="28"/>
+          <w:lang w:bidi="he-IL"/>
+        </w:rPr>
+      </w:pPr>
+      <w:r>
+        <w:rPr>
+          <w:rFonts w:asciiTheme="minorBidi" w:hAnsiTheme="minorBidi"/>
+          <w:b/>
+          <w:bCs/>
+          <w:sz w:val="28"/>
+          <w:lang w:bidi="he-IL"/>
+        </w:rPr>
+        <w:lastRenderedPageBreak/>
+        <w:t xml:space="preserve">The third problem – </w:t>
+      </w:r>
+      <w:r>
+        <w:rPr>
+          <w:rFonts w:asciiTheme="minorBidi" w:hAnsiTheme="minorBidi"/>
+          <w:b/>
+          <w:bCs/>
+          <w:sz w:val="28"/>
+          <w:szCs w:val="28"/>
+        </w:rPr>
+        <w:t>the water melon:</w:t>
+      </w:r>
+    </w:p>
+    <w:p>
+      <w:pPr>
+        <w:pStyle w:val="ListParagraph"/>
+        <w:rPr>
+          <w:rFonts w:asciiTheme="minorBidi" w:hAnsiTheme="minorBidi"/>
+          <w:b/>
+          <w:bCs/>
+          <w:sz w:val="28"/>
+          <w:lang w:bidi="he-IL"/>
+        </w:rPr>
+      </w:pPr>
+      <w:r>
+        <w:rPr>
+          <w:rFonts w:asciiTheme="minorBidi" w:hAnsiTheme="minorBidi"/>
+          <w:noProof/>
+          <w:lang w:bidi="he-IL"/>
+        </w:rPr>
+        <w:drawing>
+          <wp:anchor distT="0" distB="0" distL="114300" distR="114300" simplePos="0" relativeHeight="251667456" behindDoc="1" locked="0" layoutInCell="1" allowOverlap="1" wp14:anchorId="5494D36E" wp14:editId="423A9648">
+            <wp:simplePos x="0" y="0"/>
+            <wp:positionH relativeFrom="column">
+              <wp:posOffset>3314142</wp:posOffset>
+            </wp:positionH>
+            <wp:positionV relativeFrom="paragraph">
+              <wp:posOffset>502285</wp:posOffset>
+            </wp:positionV>
+            <wp:extent cx="1774114" cy="1767628"/>
+            <wp:effectExtent l="0" t="0" r="0" b="4445"/>
+            <wp:wrapNone/>
+            <wp:docPr id="10" name="Picture 10"/>
+            <wp:cNvGraphicFramePr>
+              <a:graphicFrameLocks xmlns:a="http://schemas.openxmlformats.org/drawingml/2006/main" noChangeAspect="1"/>
+            </wp:cNvGraphicFramePr>
+            <a:graphic xmlns:a="http://schemas.openxmlformats.org/drawingml/2006/main">
+              <a:graphicData uri="http://schemas.openxmlformats.org/drawingml/2006/picture">
+                <pic:pic xmlns:pic="http://schemas.openxmlformats.org/drawingml/2006/picture">
+                  <pic:nvPicPr>
+                    <pic:cNvPr id="1" name=""/>
+                    <pic:cNvPicPr/>
+                  </pic:nvPicPr>
+                  <pic:blipFill>
+                    <a:blip r:embed="rId14" cstate="print">
+                      <a:extLst>
+                        <a:ext uri="{28A0092B-C50C-407E-A947-70E740481C1C}">
+                          <a14:useLocalDpi xmlns:a14="http://schemas.microsoft.com/office/drawing/2010/main" val="0"/>
+                        </a:ext>
+                      </a:extLst>
+                    </a:blip>
+                    <a:stretch>
+                      <a:fillRect/>
+                    </a:stretch>
+                  </pic:blipFill>
+                  <pic:spPr>
+                    <a:xfrm>
+                      <a:off x="0" y="0"/>
+                      <a:ext cx="1774114" cy="1767628"/>
+                    </a:xfrm>
+                    <a:prstGeom prst="rect">
+                      <a:avLst/>
+                    </a:prstGeom>
+                  </pic:spPr>
+                </pic:pic>
+              </a:graphicData>
+            </a:graphic>
+            <wp14:sizeRelH relativeFrom="margin">
+              <wp14:pctWidth>0</wp14:pctWidth>
+            </wp14:sizeRelH>
+            <wp14:sizeRelV relativeFrom="margin">
+              <wp14:pctHeight>0</wp14:pctHeight>
+            </wp14:sizeRelV>
+          </wp:anchor>
+        </w:drawing>
+      </w:r>
+      <w:r>
+        <w:rPr>
+          <w:rFonts w:asciiTheme="minorBidi" w:hAnsiTheme="minorBidi"/>
+          <w:b/>
+          <w:bCs/>
+          <w:noProof/>
+          <w:sz w:val="28"/>
+          <w:lang w:bidi="he-IL"/>
+        </w:rPr>
+        <w:drawing>
+          <wp:anchor distT="0" distB="0" distL="114300" distR="114300" simplePos="0" relativeHeight="251668480" behindDoc="1" locked="0" layoutInCell="1" allowOverlap="1" wp14:anchorId="0B72C19E" wp14:editId="7939BDAE">
+            <wp:simplePos x="0" y="0"/>
+            <wp:positionH relativeFrom="column">
+              <wp:posOffset>167640</wp:posOffset>
+            </wp:positionH>
+            <wp:positionV relativeFrom="paragraph">
+              <wp:posOffset>487045</wp:posOffset>
+            </wp:positionV>
+            <wp:extent cx="1722120" cy="1722120"/>
+            <wp:effectExtent l="0" t="0" r="0" b="0"/>
+            <wp:wrapNone/>
+            <wp:docPr id="12" name="Picture 12" descr="C:\Users\Admin\OneDrive\שולחן העבודה\image processing\HW4\q3\Images\watermelon.tif"/>
+            <wp:cNvGraphicFramePr>
+              <a:graphicFrameLocks xmlns:a="http://schemas.openxmlformats.org/drawingml/2006/main" noChangeAspect="1"/>
+            </wp:cNvGraphicFramePr>
+            <a:graphic xmlns:a="http://schemas.openxmlformats.org/drawingml/2006/main">
+              <a:graphicData uri="http://schemas.openxmlformats.org/drawingml/2006/picture">
+                <pic:pic xmlns:pic="http://schemas.openxmlformats.org/drawingml/2006/picture">
+                  <pic:nvPicPr>
+                    <pic:cNvPr id="0" name="Picture 4" descr="C:\Users\Admin\OneDrive\שולחן העבודה\image processing\HW4\q3\Images\watermelon.tif"/>
+                    <pic:cNvPicPr>
+                      <a:picLocks noChangeAspect="1" noChangeArrowheads="1"/>
+                    </pic:cNvPicPr>
+                  </pic:nvPicPr>
+                  <pic:blipFill>
+                    <a:blip r:embed="rId15" cstate="print">
+                      <a:extLst>
+                        <a:ext uri="{28A0092B-C50C-407E-A947-70E740481C1C}">
+                          <a14:useLocalDpi xmlns:a14="http://schemas.microsoft.com/office/drawing/2010/main" val="0"/>
+                        </a:ext>
+                      </a:extLst>
+                    </a:blip>
+                    <a:srcRect/>
+                    <a:stretch>
+                      <a:fillRect/>
+                    </a:stretch>
+                  </pic:blipFill>
+                  <pic:spPr bwMode="auto">
+                    <a:xfrm>
+                      <a:off x="0" y="0"/>
+                      <a:ext cx="1722120" cy="1722120"/>
+                    </a:xfrm>
+                    <a:prstGeom prst="rect">
+                      <a:avLst/>
+                    </a:prstGeom>
+                    <a:noFill/>
+                    <a:ln>
+                      <a:noFill/>
+                    </a:ln>
+                  </pic:spPr>
+                </pic:pic>
+              </a:graphicData>
+            </a:graphic>
+            <wp14:sizeRelH relativeFrom="page">
+              <wp14:pctWidth>0</wp14:pctWidth>
+            </wp14:sizeRelH>
+            <wp14:sizeRelV relativeFrom="page">
+              <wp14:pctHeight>0</wp14:pctHeight>
+            </wp14:sizeRelV>
+          </wp:anchor>
+        </w:drawing>
+      </w:r>
+      <w:r>
+        <w:rPr>
+          <w:rFonts w:asciiTheme="minorBidi" w:hAnsiTheme="minorBidi"/>
+        </w:rPr>
+        <w:t>Just like in the tutorial, we applied a sharpening filter to the original image to achieve the result.</w:t>
+      </w:r>
+    </w:p>
+    <w:p>
+      <w:pPr>
+        <w:tabs>
+          <w:tab w:val="left" w:pos="1728"/>
+        </w:tabs>
+        <w:rPr>
+          <w:rFonts w:asciiTheme="minorBidi" w:hAnsiTheme="minorBidi"/>
+          <w:rtl/>
+          <w:lang w:bidi="he-IL"/>
+        </w:rPr>
+      </w:pPr>
+    </w:p>
+    <w:p>
+      <w:pPr>
+        <w:rPr>
+          <w:rFonts w:asciiTheme="minorBidi" w:hAnsiTheme="minorBidi"/>
+          <w:rtl/>
+          <w:lang w:bidi="he-IL"/>
+        </w:rPr>
+      </w:pPr>
+    </w:p>
+    <w:p>
+      <w:pPr>
+        <w:rPr>
+          <w:rFonts w:asciiTheme="minorBidi" w:hAnsiTheme="minorBidi"/>
+          <w:rtl/>
+          <w:lang w:bidi="he-IL"/>
+        </w:rPr>
+      </w:pPr>
+      <w:r>
+        <w:rPr>
+          <w:rFonts w:asciiTheme="minorBidi" w:hAnsiTheme="minorBidi"/>
+          <w:noProof/>
+          <w:lang w:bidi="he-IL"/>
+        </w:rPr>
+        <mc:AlternateContent>
+          <mc:Choice Requires="wps">
+            <w:drawing>
+              <wp:anchor distT="0" distB="0" distL="114300" distR="114300" simplePos="0" relativeHeight="251695104" behindDoc="0" locked="0" layoutInCell="1" allowOverlap="1" wp14:anchorId="26EC3EDD" wp14:editId="4E6E6938">
+                <wp:simplePos x="0" y="0"/>
+                <wp:positionH relativeFrom="column">
+                  <wp:posOffset>2074984</wp:posOffset>
+                </wp:positionH>
+                <wp:positionV relativeFrom="paragraph">
+                  <wp:posOffset>200758</wp:posOffset>
+                </wp:positionV>
+                <wp:extent cx="1049215" cy="222738"/>
+                <wp:effectExtent l="0" t="19050" r="36830" b="44450"/>
+                <wp:wrapNone/>
+                <wp:docPr id="29" name="Right Arrow 29"/>
+                <wp:cNvGraphicFramePr/>
+                <a:graphic xmlns:a="http://schemas.openxmlformats.org/drawingml/2006/main">
+                  <a:graphicData uri="http://schemas.microsoft.com/office/word/2010/wordprocessingShape">
+                    <wps:wsp>
+                      <wps:cNvSpPr/>
+                      <wps:spPr>
+                        <a:xfrm>
+                          <a:off x="0" y="0"/>
+                          <a:ext cx="1049215" cy="222738"/>
+                        </a:xfrm>
+                        <a:prstGeom prst="rightArrow">
+                          <a:avLst/>
+                        </a:prstGeom>
+                      </wps:spPr>
+                      <wps:style>
+                        <a:lnRef idx="2">
+                          <a:schemeClr val="accent2"/>
+                        </a:lnRef>
+                        <a:fillRef idx="1">
+                          <a:schemeClr val="lt1"/>
+                        </a:fillRef>
+                        <a:effectRef idx="0">
+                          <a:schemeClr val="accent2"/>
+                        </a:effectRef>
+                        <a:fontRef idx="minor">
+                          <a:schemeClr val="dk1"/>
+                        </a:fontRef>
+                      </wps:style>
+                      <wps:bodyPr rot="0" spcFirstLastPara="0" vertOverflow="overflow" horzOverflow="overflow" vert="horz" wrap="square" lIns="91440" tIns="45720" rIns="91440" bIns="45720" numCol="1" spcCol="0" rtlCol="1" fromWordArt="0" anchor="ctr" anchorCtr="0" forceAA="0" compatLnSpc="1">
+                        <a:prstTxWarp prst="textNoShape">
+                          <a:avLst/>
+                        </a:prstTxWarp>
+                        <a:noAutofit/>
+                      </wps:bodyPr>
+                    </wps:wsp>
+                  </a:graphicData>
+                </a:graphic>
+              </wp:anchor>
+            </w:drawing>
+          </mc:Choice>
+          <mc:Fallback>
+            <w:pict>
+              <v:shape w14:anchorId="6F16BEDF" id="Right Arrow 29" o:spid="_x0000_s1026" type="#_x0000_t13" style="position:absolute;left:0;text-align:left;margin-left:163.4pt;margin-top:15.8pt;width:82.6pt;height:17.55pt;z-index:251695104;visibility:visible;mso-wrap-style:square;mso-wrap-distance-left:9pt;mso-wrap-distance-top:0;mso-wrap-distance-right:9pt;mso-wrap-distance-bottom:0;mso-position-horizontal:absolute;mso-position-horizontal-relative:text;mso-position-vertical:absolute;mso-position-vertical-relative:text;v-text-anchor:middle" o:gfxdata="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" adj="19307" fillcolor="white [3201]" strokecolor="#e97132 [3205]" strokeweight="1pt"/>
+            </w:pict>
+          </mc:Fallback>
+        </mc:AlternateContent>
+      </w:r>
+    </w:p>
+    <w:p>
+      <w:pPr>
+        <w:rPr>
+          <w:rFonts w:asciiTheme="minorBidi" w:hAnsiTheme="minorBidi"/>
+          <w:rtl/>
+          <w:lang w:bidi="he-IL"/>
+        </w:rPr>
+      </w:pPr>
+    </w:p>
+    <w:p>
+      <w:pPr>
+        <w:rPr>
+          <w:rFonts w:asciiTheme="minorBidi" w:hAnsiTheme="minorBidi"/>
+          <w:rtl/>
+          <w:lang w:bidi="he-IL"/>
+        </w:rPr>
+      </w:pPr>
+    </w:p>
+    <w:p>
+      <w:pPr>
+        <w:rPr>
+          <w:rFonts w:asciiTheme="minorBidi" w:hAnsiTheme="minorBidi"/>
+          <w:rtl/>
+          <w:lang w:bidi="he-IL"/>
+        </w:rPr>
+      </w:pPr>
+    </w:p>
+    <w:p>
+      <w:pPr>
+        <w:rPr>
+          <w:rFonts w:asciiTheme="minorBidi" w:hAnsiTheme="minorBidi"/>
+          <w:rtl/>
+          <w:lang w:bidi="he-IL"/>
+        </w:rPr>
+      </w:pPr>
+    </w:p>
+    <w:p>
+      <w:pPr>
+        <w:pStyle w:val="ListParagraph"/>
+        <w:numPr>
+          <w:ilvl w:val="0"/>
+          <w:numId w:val="2"/>
+        </w:numPr>
+        <w:rPr>
+          <w:rFonts w:asciiTheme="minorBidi" w:hAnsiTheme="minorBidi"/>
+          <w:b/>
+          <w:bCs/>
+          <w:sz w:val="28"/>
+          <w:lang w:bidi="he-IL"/>
+        </w:rPr>
+      </w:pPr>
+      <w:r>
+        <w:rPr>
+          <w:rFonts w:asciiTheme="minorBidi" w:hAnsiTheme="minorBidi"/>
+          <w:b/>
+          <w:bCs/>
+          <w:sz w:val="28"/>
+          <w:lang w:bidi="he-IL"/>
+        </w:rPr>
+        <w:t xml:space="preserve">The 4th problem – </w:t>
+      </w:r>
+      <w:r>
+        <w:rPr>
+          <w:rFonts w:asciiTheme="minorBidi" w:hAnsiTheme="minorBidi"/>
+          <w:b/>
+          <w:bCs/>
+          <w:sz w:val="28"/>
+          <w:szCs w:val="28"/>
+        </w:rPr>
+        <w:t xml:space="preserve">the </w:t>
+      </w:r>
+      <w:r>
+        <w:rPr>
+          <w:rFonts w:asciiTheme="minorBidi" w:hAnsiTheme="minorBidi"/>
+          <w:b/>
+          <w:bCs/>
+          <w:sz w:val="28"/>
+          <w:szCs w:val="28"/>
+        </w:rPr>
+        <w:t>umbrella:</w:t>
+      </w:r>
+    </w:p>
+    <w:p>
+      <w:pPr>
+        <w:tabs>
+          <w:tab w:val="left" w:pos="3528"/>
+        </w:tabs>
+        <w:rPr>
+          <w:rFonts w:asciiTheme="minorBidi" w:hAnsiTheme="minorBidi"/>
+          <w:rtl/>
+        </w:rPr>
+      </w:pPr>
+      <w:r>
+        <w:rPr>
+          <w:rFonts w:asciiTheme="minorBidi" w:hAnsiTheme="minorBidi"/>
+          <w:noProof/>
+        </w:rPr>
+        <w:drawing>
+          <wp:anchor distT="0" distB="0" distL="114300" distR="114300" simplePos="0" relativeHeight="251674624" behindDoc="1" locked="0" layoutInCell="1" allowOverlap="1" wp14:anchorId="44253F4D" wp14:editId="096183DE">
+            <wp:simplePos x="0" y="0"/>
+            <wp:positionH relativeFrom="column">
+              <wp:posOffset>3383280</wp:posOffset>
+            </wp:positionH>
+            <wp:positionV relativeFrom="paragraph">
+              <wp:posOffset>1364615</wp:posOffset>
+            </wp:positionV>
+            <wp:extent cx="1569720" cy="1569720"/>
+            <wp:effectExtent l="0" t="0" r="0" b="0"/>
+            <wp:wrapNone/>
+            <wp:docPr id="16" name="Picture 16"/>
+            <wp:cNvGraphicFramePr>
+              <a:graphicFrameLocks xmlns:a="http://schemas.openxmlformats.org/drawingml/2006/main" noChangeAspect="1"/>
+            </wp:cNvGraphicFramePr>
+            <a:graphic xmlns:a="http://schemas.openxmlformats.org/drawingml/2006/main">
+              <a:graphicData uri="http://schemas.openxmlformats.org/drawingml/2006/picture">
+                <pic:pic xmlns:pic="http://schemas.openxmlformats.org/drawingml/2006/picture">
+                  <pic:nvPicPr>
+                    <pic:cNvPr id="1" name=""/>
+                    <pic:cNvPicPr/>
+                  </pic:nvPicPr>
+                  <pic:blipFill>
+                    <a:blip r:embed="rId16">
+                      <a:extLst>
+                        <a:ext uri="{28A0092B-C50C-407E-A947-70E740481C1C}">
+                          <a14:useLocalDpi xmlns:a14="http://schemas.microsoft.com/office/drawing/2010/main" val="0"/>
+                        </a:ext>
+                      </a:extLst>
+                    </a:blip>
+                    <a:stretch>
+                      <a:fillRect/>
+                    </a:stretch>
+                  </pic:blipFill>
+                  <pic:spPr>
+                    <a:xfrm>
+                      <a:off x="0" y="0"/>
+                      <a:ext cx="1569720" cy="1569720"/>
+                    </a:xfrm>
+                    <a:prstGeom prst="rect">
+                      <a:avLst/>
+                    </a:prstGeom>
+                  </pic:spPr>
+                </pic:pic>
+              </a:graphicData>
+            </a:graphic>
+            <wp14:sizeRelH relativeFrom="margin">
+              <wp14:pctWidth>0</wp14:pctWidth>
+            </wp14:sizeRelH>
+            <wp14:sizeRelV relativeFrom="margin">
+              <wp14:pctHeight>0</wp14:pctHeight>
+            </wp14:sizeRelV>
+          </wp:anchor>
+        </w:drawing>
+      </w:r>
+      <w:r>
+        <w:rPr>
+          <w:rFonts w:asciiTheme="minorBidi" w:hAnsiTheme="minorBidi"/>
+        </w:rPr>
+        <w:t>In the tutorial, we learned how to compare a duplicate image to the original one. We calculate the Fourier transform of the original image, making sure to handle division by zero carefully. Then, we divide the Fourier transform of the noisy image by the Fourier transform of the original to help reconstruct the image</w:t>
+      </w:r>
+    </w:p>
+    <w:p>
+      <w:pPr>
+        <w:rPr>
+          <w:rFonts w:asciiTheme="minorBidi" w:hAnsiTheme="minorBidi"/>
+          <w:rtl/>
+        </w:rPr>
+      </w:pPr>
+    </w:p>
+    <w:p>
+      <w:pPr>
+        <w:rPr>
+          <w:rFonts w:asciiTheme="minorBidi" w:hAnsiTheme="minorBidi"/>
+          <w:rtl/>
+        </w:rPr>
+      </w:pPr>
+      <w:r>
+        <w:rPr>
+          <w:rFonts w:asciiTheme="minorBidi" w:hAnsiTheme="minorBidi"/>
+          <w:b/>
+          <w:bCs/>
+          <w:noProof/>
+          <w:sz w:val="28"/>
+          <w:highlight w:val="yellow"/>
+          <w:lang w:bidi="he-IL"/>
+        </w:rPr>
+        <w:drawing>
+          <wp:anchor distT="0" distB="0" distL="114300" distR="114300" simplePos="0" relativeHeight="251671552" behindDoc="1" locked="0" layoutInCell="1" allowOverlap="1" wp14:anchorId="7ACF56C6" wp14:editId="20D8F880">
+            <wp:simplePos x="0" y="0"/>
+            <wp:positionH relativeFrom="margin">
+              <wp:align>left</wp:align>
+            </wp:positionH>
+            <wp:positionV relativeFrom="paragraph">
+              <wp:posOffset>192357</wp:posOffset>
+            </wp:positionV>
+            <wp:extent cx="1546860" cy="1546860"/>
+            <wp:effectExtent l="0" t="0" r="0" b="0"/>
+            <wp:wrapNone/>
+            <wp:docPr id="14" name="Picture 14" descr="C:\Users\Admin\OneDrive\שולחן העבודה\image processing\HW4\q3\Images\umbrella.tif"/>
+            <wp:cNvGraphicFramePr>
+              <a:graphicFrameLocks xmlns:a="http://schemas.openxmlformats.org/drawingml/2006/main" noChangeAspect="1"/>
+            </wp:cNvGraphicFramePr>
+            <a:graphic xmlns:a="http://schemas.openxmlformats.org/drawingml/2006/main">
+              <a:graphicData uri="http://schemas.openxmlformats.org/drawingml/2006/picture">
+                <pic:pic xmlns:pic="http://schemas.openxmlformats.org/drawingml/2006/picture">
+                  <pic:nvPicPr>
+                    <pic:cNvPr id="0" name="Picture 5" descr="C:\Users\Admin\OneDrive\שולחן העבודה\image processing\HW4\q3\Images\umbrella.tif"/>
+                    <pic:cNvPicPr>
+                      <a:picLocks noChangeAspect="1" noChangeArrowheads="1"/>
+                    </pic:cNvPicPr>
+                  </pic:nvPicPr>
+                  <pic:blipFill>
+                    <a:blip r:embed="rId17">
+                      <a:extLst>
+                        <a:ext uri="{28A0092B-C50C-407E-A947-70E740481C1C}">
+                          <a14:useLocalDpi xmlns:a14="http://schemas.microsoft.com/office/drawing/2010/main" val="0"/>
+                        </a:ext>
+                      </a:extLst>
+                    </a:blip>
+                    <a:srcRect/>
+                    <a:stretch>
+                      <a:fillRect/>
+                    </a:stretch>
+                  </pic:blipFill>
+                  <pic:spPr bwMode="auto">
+                    <a:xfrm>
+                      <a:off x="0" y="0"/>
+                      <a:ext cx="1546860" cy="1546860"/>
+                    </a:xfrm>
+                    <a:prstGeom prst="rect">
+                      <a:avLst/>
+                    </a:prstGeom>
+                    <a:noFill/>
+                    <a:ln>
+                      <a:noFill/>
+                    </a:ln>
+                  </pic:spPr>
+                </pic:pic>
+              </a:graphicData>
+            </a:graphic>
+            <wp14:sizeRelH relativeFrom="page">
+              <wp14:pctWidth>0</wp14:pctWidth>
+            </wp14:sizeRelH>
+            <wp14:sizeRelV relativeFrom="page">
+              <wp14:pctHeight>0</wp14:pctHeight>
+            </wp14:sizeRelV>
+          </wp:anchor>
+        </w:drawing>
+      </w:r>
+    </w:p>
+    <w:p>
+      <w:pPr>
+        <w:rPr>
+          <w:rFonts w:asciiTheme="minorBidi" w:hAnsiTheme="minorBidi"/>
+          <w:rtl/>
+        </w:rPr>
+      </w:pPr>
+    </w:p>
+    <w:p>
+      <w:pPr>
+        <w:rPr>
+          <w:rFonts w:asciiTheme="minorBidi" w:hAnsiTheme="minorBidi"/>
+          <w:rtl/>
+        </w:rPr>
+      </w:pPr>
+      <w:r>
+        <w:rPr>
+          <w:rFonts w:asciiTheme="minorBidi" w:hAnsiTheme="minorBidi"/>
+          <w:noProof/>
+          <w:lang w:bidi="he-IL"/>
+        </w:rPr>
+        <mc:AlternateContent>
+          <mc:Choice Requires="wps">
+            <w:drawing>
+              <wp:anchor distT="0" distB="0" distL="114300" distR="114300" simplePos="0" relativeHeight="251693056" behindDoc="0" locked="0" layoutInCell="1" allowOverlap="1" wp14:anchorId="40959D34" wp14:editId="1BE964EE">
+                <wp:simplePos x="0" y="0"/>
+                <wp:positionH relativeFrom="column">
+                  <wp:posOffset>1910862</wp:posOffset>
+                </wp:positionH>
+                <wp:positionV relativeFrom="paragraph">
+                  <wp:posOffset>230066</wp:posOffset>
+                </wp:positionV>
+                <wp:extent cx="1049215" cy="222738"/>
+                <wp:effectExtent l="0" t="19050" r="36830" b="44450"/>
+                <wp:wrapNone/>
+                <wp:docPr id="28" name="Right Arrow 28"/>
+                <wp:cNvGraphicFramePr/>
+                <a:graphic xmlns:a="http://schemas.openxmlformats.org/drawingml/2006/main">
+                  <a:graphicData uri="http://schemas.microsoft.com/office/word/2010/wordprocessingShape">
+                    <wps:wsp>
+                      <wps:cNvSpPr/>
+                      <wps:spPr>
+                        <a:xfrm>
+                          <a:off x="0" y="0"/>
+                          <a:ext cx="1049215" cy="222738"/>
+                        </a:xfrm>
+                        <a:prstGeom prst="rightArrow">
+                          <a:avLst/>
+                        </a:prstGeom>
+                      </wps:spPr>
+                      <wps:style>
+                        <a:lnRef idx="2">
+                          <a:schemeClr val="accent2"/>
+                        </a:lnRef>
+                        <a:fillRef idx="1">
+                          <a:schemeClr val="lt1"/>
+                        </a:fillRef>
+                        <a:effectRef idx="0">
+                          <a:schemeClr val="accent2"/>
+                        </a:effectRef>
+                        <a:fontRef idx="minor">
+                          <a:schemeClr val="dk1"/>
+                        </a:fontRef>
+                      </wps:style>
+                      <wps:bodyPr rot="0" spcFirstLastPara="0" vertOverflow="overflow" horzOverflow="overflow" vert="horz" wrap="square" lIns="91440" tIns="45720" rIns="91440" bIns="45720" numCol="1" spcCol="0" rtlCol="1" fromWordArt="0" anchor="ctr" anchorCtr="0" forceAA="0" compatLnSpc="1">
+                        <a:prstTxWarp prst="textNoShape">
+                          <a:avLst/>
+                        </a:prstTxWarp>
+                        <a:noAutofit/>
+                      </wps:bodyPr>
+                    </wps:wsp>
+                  </a:graphicData>
+                </a:graphic>
+              </wp:anchor>
+            </w:drawing>
+          </mc:Choice>
+          <mc:Fallback>
+            <w:pict>
+              <v:shape w14:anchorId="72DC024E" id="Right Arrow 28" o:spid="_x0000_s1026" type="#_x0000_t13" style="position:absolute;left:0;text-align:left;margin-left:150.45pt;margin-top:18.1pt;width:82.6pt;height:17.55pt;z-index:251693056;visibility:visible;mso-wrap-style:square;mso-wrap-distance-left:9pt;mso-wrap-distance-top:0;mso-wrap-distance-right:9pt;mso-wrap-distance-bottom:0;mso-position-horizontal:absolute;mso-position-horizontal-relative:text;mso-position-vertical:absolute;mso-position-vertical-relative:text;v-text-anchor:middle" o:gfxdata="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" adj="19307" fillcolor="white [3201]" strokecolor="#e97132 [3205]" strokeweight="1pt"/>
+            </w:pict>
+          </mc:Fallback>
+        </mc:AlternateContent>
+      </w:r>
+    </w:p>
+    <w:p>
+      <w:pPr>
+        <w:rPr>
+          <w:rFonts w:asciiTheme="minorBidi" w:hAnsiTheme="minorBidi"/>
+          <w:rtl/>
+        </w:rPr>
+      </w:pPr>
+    </w:p>
+    <w:p>
+      <w:pPr>
+        <w:rPr>
+          <w:rFonts w:asciiTheme="minorBidi" w:hAnsiTheme="minorBidi"/>
+          <w:rtl/>
+        </w:rPr>
+      </w:pPr>
+    </w:p>
+    <w:p>
+      <w:pPr>
+        <w:rPr>
+          <w:rFonts w:asciiTheme="minorBidi" w:hAnsiTheme="minorBidi"/>
+          <w:rtl/>
+        </w:rPr>
+      </w:pPr>
+    </w:p>
+    <w:p>
+      <w:pPr>
+        <w:rPr>
+          <w:rFonts w:asciiTheme="minorBidi" w:hAnsiTheme="minorBidi"/>
+          <w:rtl/>
+        </w:rPr>
+      </w:pPr>
+    </w:p>
+    <w:p>
+      <w:pPr>
+        <w:rPr>
+          <w:rFonts w:asciiTheme="minorBidi" w:hAnsiTheme="minorBidi"/>
+          <w:rtl/>
+        </w:rPr>
+      </w:pPr>
+    </w:p>
+    <w:p>
+      <w:pPr>
+        <w:rPr>
+          <w:rFonts w:asciiTheme="minorBidi" w:hAnsiTheme="minorBidi"/>
+          <w:rtl/>
+        </w:rPr>
+      </w:pPr>
+    </w:p>
+    <w:p>
+      <w:pPr>
+        <w:rPr>
+          <w:rFonts w:asciiTheme="minorBidi" w:hAnsiTheme="minorBidi"/>
+        </w:rPr>
+      </w:pPr>
+    </w:p>
+    <w:p>
+      <w:pPr>
+        <w:rPr>
+          <w:rFonts w:asciiTheme="minorBidi" w:hAnsiTheme="minorBidi"/>
+        </w:rPr>
+      </w:pPr>
+    </w:p>
+    <w:p>
+      <w:pPr>
+        <w:rPr>
+          <w:rFonts w:asciiTheme="minorBidi" w:hAnsiTheme="minorBidi"/>
+        </w:rPr>
+      </w:pPr>
+    </w:p>
+    <w:p>
+      <w:pPr>
+        <w:pStyle w:val="ListParagraph"/>
+        <w:numPr>
+          <w:ilvl w:val="0"/>
+          <w:numId w:val="2"/>
+        </w:numPr>
+        <w:rPr>
+          <w:rFonts w:asciiTheme="minorBidi" w:hAnsiTheme="minorBidi"/>
+          <w:b/>
+          <w:bCs/>
+          <w:sz w:val="28"/>
+          <w:lang w:bidi="he-IL"/>
+        </w:rPr>
+      </w:pPr>
+      <w:r>
+        <w:rPr>
+          <w:rFonts w:asciiTheme="minorBidi" w:hAnsiTheme="minorBidi"/>
+          <w:b/>
+          <w:bCs/>
+          <w:sz w:val="28"/>
+          <w:lang w:bidi="he-IL"/>
+        </w:rPr>
+        <w:lastRenderedPageBreak/>
+        <w:t xml:space="preserve">The 5th problem – </w:t>
+      </w:r>
+      <w:r>
+        <w:rPr>
+          <w:rFonts w:asciiTheme="minorBidi" w:hAnsiTheme="minorBidi"/>
+          <w:b/>
+          <w:bCs/>
+          <w:sz w:val="28"/>
+          <w:szCs w:val="28"/>
+        </w:rPr>
+        <w:t xml:space="preserve">the </w:t>
+      </w:r>
+      <w:r>
+        <w:rPr>
+          <w:rFonts w:asciiTheme="minorBidi" w:hAnsiTheme="minorBidi"/>
+          <w:b/>
+          <w:bCs/>
+          <w:sz w:val="28"/>
+          <w:szCs w:val="28"/>
+        </w:rPr>
+        <w:t>USA flag</w:t>
+      </w:r>
+      <w:r>
+        <w:rPr>
+          <w:rFonts w:asciiTheme="minorBidi" w:hAnsiTheme="minorBidi"/>
+          <w:b/>
+          <w:bCs/>
+          <w:sz w:val="28"/>
+          <w:szCs w:val="28"/>
+        </w:rPr>
+        <w:t>:</w:t>
+      </w:r>
+    </w:p>
+    <w:p>
+      <w:pPr>
+        <w:pStyle w:val="ListParagraph"/>
+        <w:rPr>
+          <w:rFonts w:asciiTheme="minorBidi" w:hAnsiTheme="minorBidi"/>
+          <w:b/>
+          <w:bCs/>
+          <w:sz w:val="28"/>
+          <w:lang w:bidi="he-IL"/>
+        </w:rPr>
+      </w:pPr>
+      <w:r>
+        <w:rPr>
+          <w:rFonts w:asciiTheme="minorBidi" w:hAnsiTheme="minorBidi"/>
+        </w:rPr>
+        <w:t>To remove the salt-and-pepper noise, especially in bigger chunks, we use a median filter. This is applied to each pixel and its neighboring pixels in the same row. We do this because we want to keep the flag's stripes looking clean. The filter is only applied where it's necessary, so the final result isn't affected too much</w:t>
+      </w:r>
+    </w:p>
+    <w:p>
+      <w:pPr>
+        <w:rPr>
+          <w:rFonts w:asciiTheme="minorBidi" w:hAnsiTheme="minorBidi"/>
+          <w:b/>
+          <w:bCs/>
+          <w:sz w:val="28"/>
+          <w:lang w:bidi="he-IL"/>
+        </w:rPr>
+      </w:pPr>
+      <w:r>
+        <w:rPr>
+          <w:rFonts w:asciiTheme="minorBidi" w:hAnsiTheme="minorBidi"/>
+          <w:noProof/>
+        </w:rPr>
+        <w:drawing>
+          <wp:anchor distT="0" distB="0" distL="114300" distR="114300" simplePos="0" relativeHeight="251678720" behindDoc="1" locked="0" layoutInCell="1" allowOverlap="1" wp14:anchorId="79997F04" wp14:editId="0F87D3DC">
+            <wp:simplePos x="0" y="0"/>
+            <wp:positionH relativeFrom="margin">
+              <wp:posOffset>3625850</wp:posOffset>
+            </wp:positionH>
+            <wp:positionV relativeFrom="paragraph">
+              <wp:posOffset>289706</wp:posOffset>
+            </wp:positionV>
+            <wp:extent cx="1924850" cy="1060450"/>
+            <wp:effectExtent l="0" t="0" r="0" b="6350"/>
+            <wp:wrapNone/>
+            <wp:docPr id="19" name="Picture 19"/>
+            <wp:cNvGraphicFramePr>
+              <a:graphicFrameLocks xmlns:a="http://schemas.openxmlformats.org/drawingml/2006/main" noChangeAspect="1"/>
+            </wp:cNvGraphicFramePr>
+            <a:graphic xmlns:a="http://schemas.openxmlformats.org/drawingml/2006/main">
+              <a:graphicData uri="http://schemas.openxmlformats.org/drawingml/2006/picture">
+                <pic:pic xmlns:pic="http://schemas.openxmlformats.org/drawingml/2006/picture">
+                  <pic:nvPicPr>
+                    <pic:cNvPr id="1" name=""/>
+                    <pic:cNvPicPr/>
+                  </pic:nvPicPr>
+                  <pic:blipFill>
+                    <a:blip r:embed="rId18" cstate="print">
+                      <a:extLst>
+                        <a:ext uri="{28A0092B-C50C-407E-A947-70E740481C1C}">
+                          <a14:useLocalDpi xmlns:a14="http://schemas.microsoft.com/office/drawing/2010/main" val="0"/>
+                        </a:ext>
+                      </a:extLst>
+                    </a:blip>
+                    <a:stretch>
+                      <a:fillRect/>
+                    </a:stretch>
+                  </pic:blipFill>
+                  <pic:spPr>
+                    <a:xfrm>
+                      <a:off x="0" y="0"/>
+                      <a:ext cx="1924850" cy="1060450"/>
+                    </a:xfrm>
+                    <a:prstGeom prst="rect">
+                      <a:avLst/>
+                    </a:prstGeom>
+                  </pic:spPr>
+                </pic:pic>
+              </a:graphicData>
+            </a:graphic>
+            <wp14:sizeRelH relativeFrom="page">
+              <wp14:pctWidth>0</wp14:pctWidth>
+            </wp14:sizeRelH>
+            <wp14:sizeRelV relativeFrom="page">
+              <wp14:pctHeight>0</wp14:pctHeight>
+            </wp14:sizeRelV>
+          </wp:anchor>
+        </w:drawing>
+      </w:r>
+      <w:r>
+        <w:rPr>
+          <w:rFonts w:asciiTheme="minorBidi" w:hAnsiTheme="minorBidi"/>
+          <w:b/>
+          <w:bCs/>
+          <w:noProof/>
+          <w:sz w:val="28"/>
+          <w:lang w:bidi="he-IL"/>
+        </w:rPr>
+        <w:drawing>
+          <wp:anchor distT="0" distB="0" distL="114300" distR="114300" simplePos="0" relativeHeight="251675648" behindDoc="1" locked="0" layoutInCell="1" allowOverlap="1" wp14:anchorId="2A0846B2" wp14:editId="31A30229">
+            <wp:simplePos x="0" y="0"/>
+            <wp:positionH relativeFrom="column">
+              <wp:posOffset>21981</wp:posOffset>
+            </wp:positionH>
+            <wp:positionV relativeFrom="paragraph">
+              <wp:posOffset>267726</wp:posOffset>
+            </wp:positionV>
+            <wp:extent cx="1893661" cy="1060450"/>
+            <wp:effectExtent l="0" t="0" r="0" b="6350"/>
+            <wp:wrapNone/>
+            <wp:docPr id="17" name="Picture 17" descr="C:\Users\Admin\OneDrive\שולחן העבודה\image processing\HW4\q3\Images\USAflag.tif"/>
+            <wp:cNvGraphicFramePr>
+              <a:graphicFrameLocks xmlns:a="http://schemas.openxmlformats.org/drawingml/2006/main" noChangeAspect="1"/>
+            </wp:cNvGraphicFramePr>
+            <a:graphic xmlns:a="http://schemas.openxmlformats.org/drawingml/2006/main">
+              <a:graphicData uri="http://schemas.openxmlformats.org/drawingml/2006/picture">
+                <pic:pic xmlns:pic="http://schemas.openxmlformats.org/drawingml/2006/picture">
+                  <pic:nvPicPr>
+                    <pic:cNvPr id="0" name="Picture 6" descr="C:\Users\Admin\OneDrive\שולחן העבודה\image processing\HW4\q3\Images\USAflag.tif"/>
+                    <pic:cNvPicPr>
+                      <a:picLocks noChangeAspect="1" noChangeArrowheads="1"/>
+                    </pic:cNvPicPr>
+                  </pic:nvPicPr>
+                  <pic:blipFill>
+                    <a:blip r:embed="rId19">
+                      <a:extLst>
+                        <a:ext uri="{28A0092B-C50C-407E-A947-70E740481C1C}">
+                          <a14:useLocalDpi xmlns:a14="http://schemas.microsoft.com/office/drawing/2010/main" val="0"/>
+                        </a:ext>
+                      </a:extLst>
+                    </a:blip>
+                    <a:srcRect/>
+                    <a:stretch>
+                      <a:fillRect/>
+                    </a:stretch>
+                  </pic:blipFill>
+                  <pic:spPr bwMode="auto">
+                    <a:xfrm>
+                      <a:off x="0" y="0"/>
+                      <a:ext cx="1893661" cy="1060450"/>
+                    </a:xfrm>
+                    <a:prstGeom prst="rect">
+                      <a:avLst/>
+                    </a:prstGeom>
+                    <a:noFill/>
+                    <a:ln>
+                      <a:noFill/>
+                    </a:ln>
+                  </pic:spPr>
+                </pic:pic>
+              </a:graphicData>
+            </a:graphic>
+          </wp:anchor>
+        </w:drawing>
+      </w:r>
+    </w:p>
+    <w:p>
+      <w:pPr>
+        <w:rPr>
+          <w:rFonts w:asciiTheme="minorBidi" w:hAnsiTheme="minorBidi"/>
+          <w:b/>
+          <w:bCs/>
+          <w:sz w:val="28"/>
+          <w:lang w:bidi="he-IL"/>
+        </w:rPr>
+      </w:pPr>
+    </w:p>
+    <w:p>
+      <w:pPr>
+        <w:tabs>
+          <w:tab w:val="left" w:pos="680"/>
+        </w:tabs>
+        <w:rPr>
+          <w:rFonts w:asciiTheme="minorBidi" w:hAnsiTheme="minorBidi"/>
+        </w:rPr>
+      </w:pPr>
+      <w:r>
+        <w:rPr>
+          <w:rFonts w:asciiTheme="minorBidi" w:hAnsiTheme="minorBidi"/>
+          <w:noProof/>
+          <w:lang w:bidi="he-IL"/>
+        </w:rPr>
+        <mc:AlternateContent>
+          <mc:Choice Requires="wps">
+            <w:drawing>
+              <wp:anchor distT="0" distB="0" distL="114300" distR="114300" simplePos="0" relativeHeight="251691008" behindDoc="0" locked="0" layoutInCell="1" allowOverlap="1" wp14:anchorId="3A37E7BB" wp14:editId="70055D6D">
+                <wp:simplePos x="0" y="0"/>
+                <wp:positionH relativeFrom="column">
+                  <wp:posOffset>2267634</wp:posOffset>
+                </wp:positionH>
+                <wp:positionV relativeFrom="paragraph">
+                  <wp:posOffset>21102</wp:posOffset>
+                </wp:positionV>
+                <wp:extent cx="1049215" cy="222738"/>
+                <wp:effectExtent l="0" t="19050" r="36830" b="44450"/>
+                <wp:wrapNone/>
+                <wp:docPr id="27" name="Right Arrow 27"/>
+                <wp:cNvGraphicFramePr/>
+                <a:graphic xmlns:a="http://schemas.openxmlformats.org/drawingml/2006/main">
+                  <a:graphicData uri="http://schemas.microsoft.com/office/word/2010/wordprocessingShape">
+                    <wps:wsp>
+                      <wps:cNvSpPr/>
+                      <wps:spPr>
+                        <a:xfrm>
+                          <a:off x="0" y="0"/>
+                          <a:ext cx="1049215" cy="222738"/>
+                        </a:xfrm>
+                        <a:prstGeom prst="rightArrow">
+                          <a:avLst/>
+                        </a:prstGeom>
+                      </wps:spPr>
+                      <wps:style>
+                        <a:lnRef idx="2">
+                          <a:schemeClr val="accent2"/>
+                        </a:lnRef>
+                        <a:fillRef idx="1">
+                          <a:schemeClr val="lt1"/>
+                        </a:fillRef>
+                        <a:effectRef idx="0">
+                          <a:schemeClr val="accent2"/>
+                        </a:effectRef>
+                        <a:fontRef idx="minor">
+                          <a:schemeClr val="dk1"/>
+                        </a:fontRef>
+                      </wps:style>
+                      <wps:bodyPr rot="0" spcFirstLastPara="0" vertOverflow="overflow" horzOverflow="overflow" vert="horz" wrap="square" lIns="91440" tIns="45720" rIns="91440" bIns="45720" numCol="1" spcCol="0" rtlCol="1" fromWordArt="0" anchor="ctr" anchorCtr="0" forceAA="0" compatLnSpc="1">
+                        <a:prstTxWarp prst="textNoShape">
+                          <a:avLst/>
+                        </a:prstTxWarp>
+                        <a:noAutofit/>
+                      </wps:bodyPr>
+                    </wps:wsp>
+                  </a:graphicData>
+                </a:graphic>
+              </wp:anchor>
+            </w:drawing>
+          </mc:Choice>
+          <mc:Fallback>
+            <w:pict>
+              <v:shape w14:anchorId="01E98B84" id="Right Arrow 27" o:spid="_x0000_s1026" type="#_x0000_t13" style="position:absolute;left:0;text-align:left;margin-left:178.55pt;margin-top:1.65pt;width:82.6pt;height:17.55pt;z-index:251691008;visibility:visible;mso-wrap-style:square;mso-wrap-distance-left:9pt;mso-wrap-distance-top:0;mso-wrap-distance-right:9pt;mso-wrap-distance-bottom:0;mso-position-horizontal:absolute;mso-position-horizontal-relative:text;mso-position-vertical:absolute;mso-position-vertical-relative:text;v-text-anchor:middle" o:gfxdata="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" adj="19307" fillcolor="white [3201]" strokecolor="#e97132 [3205]" strokeweight="1pt"/>
+            </w:pict>
+          </mc:Fallback>
+        </mc:AlternateContent>
+      </w:r>
+      <w:r>
+        <w:rPr>
+          <w:rFonts w:asciiTheme="minorBidi" w:hAnsiTheme="minorBidi"/>
+        </w:rPr>
+        <w:tab/>
+      </w:r>
+    </w:p>
+    <w:p>
+      <w:pPr>
+        <w:tabs>
+          <w:tab w:val="left" w:pos="680"/>
+        </w:tabs>
+        <w:rPr>
+          <w:rFonts w:asciiTheme="minorBidi" w:hAnsiTheme="minorBidi"/>
+        </w:rPr>
+      </w:pPr>
+    </w:p>
+    <w:p>
+      <w:pPr>
+        <w:tabs>
+          <w:tab w:val="left" w:pos="680"/>
+        </w:tabs>
+        <w:rPr>
+          <w:rFonts w:asciiTheme="minorBidi" w:hAnsiTheme="minorBidi"/>
+        </w:rPr>
+      </w:pPr>
+    </w:p>
+    <w:p>
+      <w:pPr>
+        <w:pStyle w:val="ListParagraph"/>
+        <w:numPr>
+          <w:ilvl w:val="0"/>
+          <w:numId w:val="2"/>
+        </w:numPr>
+        <w:tabs>
+          <w:tab w:val="left" w:pos="680"/>
+        </w:tabs>
+        <w:rPr>
+          <w:rFonts w:asciiTheme="minorBidi" w:hAnsiTheme="minorBidi"/>
+        </w:rPr>
+      </w:pPr>
+      <w:r>
+        <w:rPr>
+          <w:rFonts w:asciiTheme="minorBidi" w:hAnsiTheme="minorBidi"/>
+          <w:b/>
+          <w:bCs/>
+          <w:sz w:val="28"/>
+          <w:lang w:bidi="he-IL"/>
+        </w:rPr>
+        <w:t xml:space="preserve">The 6th problem – </w:t>
+      </w:r>
+      <w:r>
+        <w:rPr>
+          <w:rFonts w:asciiTheme="minorBidi" w:hAnsiTheme="minorBidi"/>
+          <w:b/>
+          <w:bCs/>
+          <w:sz w:val="28"/>
+          <w:szCs w:val="28"/>
+        </w:rPr>
+        <w:t>the</w:t>
+      </w:r>
+      <w:r>
+        <w:rPr>
+          <w:rFonts w:asciiTheme="minorBidi" w:hAnsiTheme="minorBidi"/>
+          <w:b/>
+          <w:bCs/>
+          <w:sz w:val="28"/>
+          <w:szCs w:val="28"/>
+        </w:rPr>
+        <w:t xml:space="preserve"> house</w:t>
+      </w:r>
+      <w:r>
+        <w:rPr>
+          <w:rFonts w:asciiTheme="minorBidi" w:hAnsiTheme="minorBidi"/>
+          <w:b/>
+          <w:bCs/>
+          <w:sz w:val="28"/>
+          <w:szCs w:val="28"/>
+        </w:rPr>
+        <w:t>:</w:t>
+      </w:r>
+    </w:p>
+    <w:p>
+      <w:pPr>
+        <w:pStyle w:val="ListParagraph"/>
+        <w:tabs>
+          <w:tab w:val="left" w:pos="680"/>
+        </w:tabs>
+        <w:rPr>
+          <w:rFonts w:asciiTheme="minorBidi" w:hAnsiTheme="minorBidi"/>
+        </w:rPr>
+      </w:pPr>
+      <w:r>
+        <w:rPr>
+          <w:rFonts w:asciiTheme="minorBidi" w:hAnsiTheme="minorBidi"/>
+        </w:rPr>
+        <w:t>We did something similar with the umbrella picture, but instead of working with just 2 images, we used 10. The distance between the copies was different for each one. For the umbrella, we followed the same process: we compared a noisy version to the original by calculating the Fourier transform. We made sure to avoid division by zero, and then divided the Fourier transform of the noisy image by the original to help restore the image.</w:t>
+      </w:r>
+    </w:p>
+    <w:p>
+      <w:pPr>
+        <w:pStyle w:val="ListParagraph"/>
+        <w:tabs>
+          <w:tab w:val="left" w:pos="680"/>
+        </w:tabs>
+        <w:rPr>
+          <w:rFonts w:asciiTheme="minorBidi" w:hAnsiTheme="minorBidi"/>
+        </w:rPr>
+      </w:pPr>
+    </w:p>
+    <w:p>
+      <w:pPr>
+        <w:pStyle w:val="ListParagraph"/>
+        <w:tabs>
+          <w:tab w:val="left" w:pos="680"/>
+        </w:tabs>
+        <w:rPr>
+          <w:rFonts w:asciiTheme="minorBidi" w:hAnsiTheme="minorBidi"/>
+          <w:rtl/>
+        </w:rPr>
+      </w:pPr>
+      <w:r>
+        <w:rPr>
+          <w:rFonts w:asciiTheme="minorBidi" w:hAnsiTheme="minorBidi"/>
+          <w:b/>
+          <w:bCs/>
+          <w:noProof/>
+          <w:sz w:val="28"/>
+          <w:szCs w:val="28"/>
+          <w:lang w:bidi="he-IL"/>
+        </w:rPr>
+        <w:drawing>
+          <wp:anchor distT="0" distB="0" distL="114300" distR="114300" simplePos="0" relativeHeight="251683840" behindDoc="1" locked="0" layoutInCell="1" allowOverlap="1" wp14:anchorId="5F799D11" wp14:editId="2121E92C">
+            <wp:simplePos x="0" y="0"/>
+            <wp:positionH relativeFrom="column">
+              <wp:posOffset>3651592</wp:posOffset>
+            </wp:positionH>
+            <wp:positionV relativeFrom="paragraph">
+              <wp:posOffset>415583</wp:posOffset>
+            </wp:positionV>
+            <wp:extent cx="1493844" cy="1488830"/>
+            <wp:effectExtent l="0" t="0" r="0" b="0"/>
+            <wp:wrapNone/>
+            <wp:docPr id="22" name="Picture 22"/>
+            <wp:cNvGraphicFramePr>
+              <a:graphicFrameLocks xmlns:a="http://schemas.openxmlformats.org/drawingml/2006/main" noChangeAspect="1"/>
+            </wp:cNvGraphicFramePr>
+            <a:graphic xmlns:a="http://schemas.openxmlformats.org/drawingml/2006/main">
+              <a:graphicData uri="http://schemas.openxmlformats.org/drawingml/2006/picture">
+                <pic:pic xmlns:pic="http://schemas.openxmlformats.org/drawingml/2006/picture">
+                  <pic:nvPicPr>
+                    <pic:cNvPr id="1" name=""/>
+                    <pic:cNvPicPr/>
+                  </pic:nvPicPr>
+                  <pic:blipFill>
+                    <a:blip r:embed="rId20" cstate="print">
+                      <a:extLst>
+                        <a:ext uri="{28A0092B-C50C-407E-A947-70E740481C1C}">
+                          <a14:useLocalDpi xmlns:a14="http://schemas.microsoft.com/office/drawing/2010/main" val="0"/>
+                        </a:ext>
+                      </a:extLst>
+                    </a:blip>
+                    <a:stretch>
+                      <a:fillRect/>
+                    </a:stretch>
+                  </pic:blipFill>
+                  <pic:spPr>
+                    <a:xfrm>
+                      <a:off x="0" y="0"/>
+                      <a:ext cx="1493844" cy="1488830"/>
+                    </a:xfrm>
+                    <a:prstGeom prst="rect">
+                      <a:avLst/>
+                    </a:prstGeom>
+                  </pic:spPr>
+                </pic:pic>
+              </a:graphicData>
+            </a:graphic>
+            <wp14:sizeRelH relativeFrom="page">
+              <wp14:pctWidth>0</wp14:pctWidth>
+            </wp14:sizeRelH>
+            <wp14:sizeRelV relativeFrom="page">
+              <wp14:pctHeight>0</wp14:pctHeight>
+            </wp14:sizeRelV>
+          </wp:anchor>
+        </w:drawing>
+      </w:r>
+      <w:r>
+        <w:rPr>
+          <w:rFonts w:asciiTheme="minorBidi" w:hAnsiTheme="minorBidi"/>
+          <w:b/>
+          <w:bCs/>
+          <w:noProof/>
+          <w:sz w:val="28"/>
+          <w:szCs w:val="28"/>
+          <w:lang w:bidi="he-IL"/>
+        </w:rPr>
+        <w:drawing>
+          <wp:anchor distT="0" distB="0" distL="114300" distR="114300" simplePos="0" relativeHeight="251679744" behindDoc="1" locked="0" layoutInCell="1" allowOverlap="1" wp14:anchorId="5E11A767" wp14:editId="3279799A">
+            <wp:simplePos x="0" y="0"/>
+            <wp:positionH relativeFrom="column">
+              <wp:posOffset>480305</wp:posOffset>
+            </wp:positionH>
+            <wp:positionV relativeFrom="paragraph">
+              <wp:posOffset>455637</wp:posOffset>
+            </wp:positionV>
+            <wp:extent cx="1447800" cy="1447800"/>
+            <wp:effectExtent l="0" t="0" r="0" b="0"/>
+            <wp:wrapNone/>
+            <wp:docPr id="20" name="Picture 20" descr="C:\Users\Admin\OneDrive\שולחן העבודה\image processing\HW4\q3\Images\house.tif"/>
+            <wp:cNvGraphicFramePr>
+              <a:graphicFrameLocks xmlns:a="http://schemas.openxmlformats.org/drawingml/2006/main" noChangeAspect="1"/>
+            </wp:cNvGraphicFramePr>
+            <a:graphic xmlns:a="http://schemas.openxmlformats.org/drawingml/2006/main">
+              <a:graphicData uri="http://schemas.openxmlformats.org/drawingml/2006/picture">
+                <pic:pic xmlns:pic="http://schemas.openxmlformats.org/drawingml/2006/picture">
+                  <pic:nvPicPr>
+                    <pic:cNvPr id="0" name="Picture 7" descr="C:\Users\Admin\OneDrive\שולחן העבודה\image processing\HW4\q3\Images\house.tif"/>
+                    <pic:cNvPicPr>
+                      <a:picLocks noChangeAspect="1" noChangeArrowheads="1"/>
+                    </pic:cNvPicPr>
+                  </pic:nvPicPr>
+                  <pic:blipFill>
+                    <a:blip r:embed="rId21">
+                      <a:extLst>
+                        <a:ext uri="{28A0092B-C50C-407E-A947-70E740481C1C}">
+                          <a14:useLocalDpi xmlns:a14="http://schemas.microsoft.com/office/drawing/2010/main" val="0"/>
+                        </a:ext>
+                      </a:extLst>
+                    </a:blip>
+                    <a:srcRect/>
+                    <a:stretch>
+                      <a:fillRect/>
+                    </a:stretch>
+                  </pic:blipFill>
+                  <pic:spPr bwMode="auto">
+                    <a:xfrm>
+                      <a:off x="0" y="0"/>
+                      <a:ext cx="1447800" cy="1447800"/>
+                    </a:xfrm>
+                    <a:prstGeom prst="rect">
+                      <a:avLst/>
+                    </a:prstGeom>
+                    <a:noFill/>
+                    <a:ln>
+                      <a:noFill/>
+                    </a:ln>
+                  </pic:spPr>
+                </pic:pic>
+              </a:graphicData>
+            </a:graphic>
+            <wp14:sizeRelH relativeFrom="margin">
+              <wp14:pctWidth>0</wp14:pctWidth>
+            </wp14:sizeRelH>
+            <wp14:sizeRelV relativeFrom="margin">
+              <wp14:pctHeight>0</wp14:pctHeight>
+            </wp14:sizeRelV>
+          </wp:anchor>
+        </w:drawing>
+      </w:r>
+    </w:p>
+    <w:p>
+      <w:pPr>
+        <w:rPr>
+          <w:rFonts w:asciiTheme="minorBidi" w:hAnsiTheme="minorBidi"/>
+          <w:rtl/>
+        </w:rPr>
+      </w:pPr>
+    </w:p>
+    <w:p>
+      <w:pPr>
+        <w:rPr>
+          <w:rFonts w:asciiTheme="minorBidi" w:hAnsiTheme="minorBidi"/>
+          <w:rtl/>
+        </w:rPr>
+      </w:pPr>
+    </w:p>
+    <w:p>
+      <w:pPr>
+        <w:rPr>
+          <w:rFonts w:asciiTheme="minorBidi" w:hAnsiTheme="minorBidi"/>
+          <w:rtl/>
+        </w:rPr>
+      </w:pPr>
+      <w:r>
+        <w:rPr>
+          <w:rFonts w:asciiTheme="minorBidi" w:hAnsiTheme="minorBidi"/>
+          <w:noProof/>
+          <w:lang w:bidi="he-IL"/>
+        </w:rPr>
+        <mc:AlternateContent>
+          <mc:Choice Requires="wps">
+            <w:drawing>
+              <wp:anchor distT="0" distB="0" distL="114300" distR="114300" simplePos="0" relativeHeight="251688960" behindDoc="0" locked="0" layoutInCell="1" allowOverlap="1" wp14:anchorId="35C4D4B1" wp14:editId="402E3F69">
+                <wp:simplePos x="0" y="0"/>
+                <wp:positionH relativeFrom="margin">
+                  <wp:align>center</wp:align>
+                </wp:positionH>
+                <wp:positionV relativeFrom="paragraph">
+                  <wp:posOffset>224204</wp:posOffset>
+                </wp:positionV>
+                <wp:extent cx="1049215" cy="222738"/>
+                <wp:effectExtent l="0" t="19050" r="36830" b="44450"/>
+                <wp:wrapNone/>
+                <wp:docPr id="26" name="Right Arrow 26"/>
+                <wp:cNvGraphicFramePr/>
+                <a:graphic xmlns:a="http://schemas.openxmlformats.org/drawingml/2006/main">
+                  <a:graphicData uri="http://schemas.microsoft.com/office/word/2010/wordprocessingShape">
+                    <wps:wsp>
+                      <wps:cNvSpPr/>
+                      <wps:spPr>
+                        <a:xfrm>
+                          <a:off x="0" y="0"/>
+                          <a:ext cx="1049215" cy="222738"/>
+                        </a:xfrm>
+                        <a:prstGeom prst="rightArrow">
+                          <a:avLst/>
+                        </a:prstGeom>
+                      </wps:spPr>
+                      <wps:style>
+                        <a:lnRef idx="2">
+                          <a:schemeClr val="accent2"/>
+                        </a:lnRef>
+                        <a:fillRef idx="1">
+                          <a:schemeClr val="lt1"/>
+                        </a:fillRef>
+                        <a:effectRef idx="0">
+                          <a:schemeClr val="accent2"/>
+                        </a:effectRef>
+                        <a:fontRef idx="minor">
+                          <a:schemeClr val="dk1"/>
+                        </a:fontRef>
+                      </wps:style>
+                      <wps:bodyPr rot="0" spcFirstLastPara="0" vertOverflow="overflow" horzOverflow="overflow" vert="horz" wrap="square" lIns="91440" tIns="45720" rIns="91440" bIns="45720" numCol="1" spcCol="0" rtlCol="1" fromWordArt="0" anchor="ctr" anchorCtr="0" forceAA="0" compatLnSpc="1">
+                        <a:prstTxWarp prst="textNoShape">
+                          <a:avLst/>
+                        </a:prstTxWarp>
+                        <a:noAutofit/>
+                      </wps:bodyPr>
+                    </wps:wsp>
+                  </a:graphicData>
+                </a:graphic>
+              </wp:anchor>
+            </w:drawing>
+          </mc:Choice>
+          <mc:Fallback>
+            <w:pict>
+              <v:shape w14:anchorId="7BDC3434" id="Right Arrow 26" o:spid="_x0000_s1026" type="#_x0000_t13" style="position:absolute;left:0;text-align:left;margin-left:0;margin-top:17.65pt;width:82.6pt;height:17.55pt;z-index:251688960;visibility:visible;mso-wrap-style:square;mso-wrap-distance-left:9pt;mso-wrap-distance-top:0;mso-wrap-distance-right:9pt;mso-wrap-distance-bottom:0;mso-position-horizontal:center;mso-position-horizontal-relative:margin;mso-position-vertical:absolute;mso-position-vertical-relative:text;v-text-anchor:middle" o:gfxdata="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" adj="19307" fillcolor="white [3201]" strokecolor="#e97132 [3205]" strokeweight="1pt">
+                <w10:wrap anchorx="margin"/>
+              </v:shape>
+            </w:pict>
+          </mc:Fallback>
+        </mc:AlternateContent>
+      </w:r>
+    </w:p>
+    <w:p>
+      <w:pPr>
+        <w:rPr>
+          <w:rFonts w:asciiTheme="minorBidi" w:hAnsiTheme="minorBidi"/>
+          <w:rtl/>
+        </w:rPr>
+      </w:pPr>
+    </w:p>
+    <w:p>
+      <w:pPr>
+        <w:rPr>
+          <w:rFonts w:asciiTheme="minorBidi" w:hAnsiTheme="minorBidi"/>
+          <w:rtl/>
+        </w:rPr>
+      </w:pPr>
+    </w:p>
+    <w:p>
+      <w:pPr>
+        <w:rPr>
+          <w:rFonts w:asciiTheme="minorBidi" w:hAnsiTheme="minorBidi"/>
+          <w:rtl/>
+        </w:rPr>
+      </w:pPr>
+    </w:p>
+    <w:p>
+      <w:pPr>
+        <w:tabs>
+          <w:tab w:val="left" w:pos="1255"/>
+        </w:tabs>
+        <w:rPr>
+          <w:rFonts w:asciiTheme="minorBidi" w:hAnsiTheme="minorBidi"/>
+        </w:rPr>
+      </w:pPr>
+      <w:r>
+        <w:rPr>
+          <w:rFonts w:asciiTheme="minorBidi" w:hAnsiTheme="minorBidi"/>
+        </w:rPr>
+        <w:tab/>
+      </w:r>
+    </w:p>
+    <w:p>
+      <w:pPr>
+        <w:tabs>
+          <w:tab w:val="left" w:pos="1255"/>
+        </w:tabs>
+        <w:rPr>
+          <w:rFonts w:asciiTheme="minorBidi" w:hAnsiTheme="minorBidi"/>
+        </w:rPr>
+      </w:pPr>
+    </w:p>
+    <w:p>
+      <w:pPr>
+        <w:tabs>
+          <w:tab w:val="left" w:pos="1255"/>
+        </w:tabs>
+        <w:rPr>
+          <w:rFonts w:asciiTheme="minorBidi" w:hAnsiTheme="minorBidi"/>
+        </w:rPr>
+      </w:pPr>
+    </w:p>
+    <w:p>
+      <w:pPr>
+        <w:tabs>
+          <w:tab w:val="left" w:pos="1255"/>
+        </w:tabs>
+        <w:rPr>
+          <w:rFonts w:asciiTheme="minorBidi" w:hAnsiTheme="minorBidi"/>
+        </w:rPr>
+      </w:pPr>
+    </w:p>
+    <w:p>
+      <w:pPr>
+        <w:tabs>
+          <w:tab w:val="left" w:pos="1255"/>
+        </w:tabs>
+        <w:rPr>
+          <w:rFonts w:asciiTheme="minorBidi" w:hAnsiTheme="minorBidi"/>
+          <w:b/>
+          <w:bCs/>
+          <w:sz w:val="28"/>
+          <w:szCs w:val="28"/>
+        </w:rPr>
+      </w:pPr>
+      <w:r>
+        <w:rPr>
+          <w:rFonts w:asciiTheme="minorBidi" w:hAnsiTheme="minorBidi"/>
+          <w:b/>
+          <w:bCs/>
+          <w:sz w:val="28"/>
+          <w:lang w:bidi="he-IL"/>
+        </w:rPr>
+        <w:lastRenderedPageBreak/>
+        <w:t xml:space="preserve">7.The 7th problem – </w:t>
+      </w:r>
+      <w:r>
+        <w:rPr>
+          <w:rFonts w:asciiTheme="minorBidi" w:hAnsiTheme="minorBidi"/>
+          <w:b/>
+          <w:bCs/>
+          <w:sz w:val="28"/>
+          <w:szCs w:val="28"/>
+        </w:rPr>
+        <w:t>the bears:</w:t>
+      </w:r>
+    </w:p>
+    <w:p>
+      <w:pPr>
+        <w:tabs>
+          <w:tab w:val="left" w:pos="1255"/>
+        </w:tabs>
+        <w:rPr>
+          <w:rFonts w:asciiTheme="minorBidi" w:hAnsiTheme="minorBidi"/>
+          <w:b/>
+          <w:bCs/>
+          <w:sz w:val="28"/>
+          <w:szCs w:val="28"/>
+        </w:rPr>
+      </w:pPr>
+      <w:r>
+        <w:rPr>
+          <w:rFonts w:asciiTheme="minorBidi" w:hAnsiTheme="minorBidi"/>
+        </w:rPr>
+        <w:t>To improve the image, we applied histogram equalization to spread out the gray values more evenly. This allowed us to adjust the brightness and contrast to make the image look clearer and closer to the target</w:t>
+      </w:r>
+    </w:p>
+    <w:p>
+      <w:pPr>
+        <w:tabs>
+          <w:tab w:val="left" w:pos="1255"/>
+        </w:tabs>
+        <w:rPr>
+          <w:rFonts w:asciiTheme="minorBidi" w:hAnsiTheme="minorBidi"/>
+          <w:b/>
+          <w:bCs/>
+          <w:sz w:val="28"/>
+          <w:szCs w:val="28"/>
+        </w:rPr>
+      </w:pPr>
+    </w:p>
+    <w:p>
+      <w:pPr>
+        <w:tabs>
+          <w:tab w:val="left" w:pos="1255"/>
+        </w:tabs>
+        <w:rPr>
+          <w:rFonts w:asciiTheme="minorBidi" w:hAnsiTheme="minorBidi"/>
+        </w:rPr>
+      </w:pPr>
+    </w:p>
+    <w:p>
+      <w:pPr>
+        <w:tabs>
+          <w:tab w:val="left" w:pos="1255"/>
+        </w:tabs>
+        <w:rPr>
+          <w:rFonts w:asciiTheme="minorBidi" w:hAnsiTheme="minorBidi"/>
+        </w:rPr>
+      </w:pPr>
+      <w:r>
+        <w:rPr>
+          <w:rFonts w:asciiTheme="minorBidi" w:hAnsiTheme="minorBidi"/>
+          <w:b/>
+          <w:bCs/>
+          <w:noProof/>
+          <w:sz w:val="28"/>
+          <w:szCs w:val="28"/>
+          <w:lang w:bidi="he-IL"/>
+        </w:rPr>
+        <w:drawing>
+          <wp:anchor distT="0" distB="0" distL="114300" distR="114300" simplePos="0" relativeHeight="251685888" behindDoc="1" locked="0" layoutInCell="1" allowOverlap="1" wp14:anchorId="4F54B626" wp14:editId="0820ECEA">
+            <wp:simplePos x="0" y="0"/>
+            <wp:positionH relativeFrom="column">
+              <wp:posOffset>48260</wp:posOffset>
+            </wp:positionH>
+            <wp:positionV relativeFrom="paragraph">
+              <wp:posOffset>6985</wp:posOffset>
+            </wp:positionV>
+            <wp:extent cx="1323975" cy="1323975"/>
+            <wp:effectExtent l="0" t="0" r="9525" b="9525"/>
+            <wp:wrapNone/>
+            <wp:docPr id="24" name="Picture 24" descr="C:\Users\Admin\OneDrive\שולחן העבודה\image processing\HW4\q3\Images\bears.tif"/>
+            <wp:cNvGraphicFramePr>
+              <a:graphicFrameLocks xmlns:a="http://schemas.openxmlformats.org/drawingml/2006/main" noChangeAspect="1"/>
+            </wp:cNvGraphicFramePr>
+            <a:graphic xmlns:a="http://schemas.openxmlformats.org/drawingml/2006/main">
+              <a:graphicData uri="http://schemas.openxmlformats.org/drawingml/2006/picture">
+                <pic:pic xmlns:pic="http://schemas.openxmlformats.org/drawingml/2006/picture">
+                  <pic:nvPicPr>
+                    <pic:cNvPr id="0" name="Picture 8" descr="C:\Users\Admin\OneDrive\שולחן העבודה\image processing\HW4\q3\Images\bears.tif"/>
+                    <pic:cNvPicPr>
+                      <a:picLocks noChangeAspect="1" noChangeArrowheads="1"/>
+                    </pic:cNvPicPr>
+                  </pic:nvPicPr>
+                  <pic:blipFill>
+                    <a:blip r:embed="rId22">
+                      <a:extLst>
+                        <a:ext uri="{28A0092B-C50C-407E-A947-70E740481C1C}">
+                          <a14:useLocalDpi xmlns:a14="http://schemas.microsoft.com/office/drawing/2010/main" val="0"/>
+                        </a:ext>
+                      </a:extLst>
+                    </a:blip>
+                    <a:srcRect/>
+                    <a:stretch>
+                      <a:fillRect/>
+                    </a:stretch>
+                  </pic:blipFill>
+                  <pic:spPr bwMode="auto">
+                    <a:xfrm>
+                      <a:off x="0" y="0"/>
+                      <a:ext cx="1323975" cy="1323975"/>
+                    </a:xfrm>
+                    <a:prstGeom prst="rect">
+                      <a:avLst/>
+                    </a:prstGeom>
+                    <a:noFill/>
+                    <a:ln>
+                      <a:noFill/>
+                    </a:ln>
+                  </pic:spPr>
+                </pic:pic>
+              </a:graphicData>
+            </a:graphic>
+            <wp14:sizeRelH relativeFrom="margin">
+              <wp14:pctWidth>0</wp14:pctWidth>
+            </wp14:sizeRelH>
+            <wp14:sizeRelV relativeFrom="margin">
+              <wp14:pctHeight>0</wp14:pctHeight>
+            </wp14:sizeRelV>
+          </wp:anchor>
+        </w:drawing>
+      </w:r>
+      <w:r>
+        <w:rPr>
+          <w:rFonts w:asciiTheme="minorBidi" w:hAnsiTheme="minorBidi"/>
+          <w:noProof/>
+        </w:rPr>
+        <w:drawing>
+          <wp:anchor distT="0" distB="0" distL="114300" distR="114300" simplePos="0" relativeHeight="251684864" behindDoc="1" locked="0" layoutInCell="1" allowOverlap="1" wp14:anchorId="6674C5F5" wp14:editId="1ED17726">
+            <wp:simplePos x="0" y="0"/>
+            <wp:positionH relativeFrom="column">
+              <wp:posOffset>3717290</wp:posOffset>
+            </wp:positionH>
+            <wp:positionV relativeFrom="paragraph">
+              <wp:posOffset>5080</wp:posOffset>
+            </wp:positionV>
+            <wp:extent cx="1354015" cy="1354015"/>
+            <wp:effectExtent l="0" t="0" r="0" b="0"/>
+            <wp:wrapNone/>
+            <wp:docPr id="23" name="Picture 23"/>
+            <wp:cNvGraphicFramePr>
+              <a:graphicFrameLocks xmlns:a="http://schemas.openxmlformats.org/drawingml/2006/main" noChangeAspect="1"/>
+            </wp:cNvGraphicFramePr>
+            <a:graphic xmlns:a="http://schemas.openxmlformats.org/drawingml/2006/main">
+              <a:graphicData uri="http://schemas.openxmlformats.org/drawingml/2006/picture">
+                <pic:pic xmlns:pic="http://schemas.openxmlformats.org/drawingml/2006/picture">
+                  <pic:nvPicPr>
+                    <pic:cNvPr id="1" name=""/>
+                    <pic:cNvPicPr/>
+                  </pic:nvPicPr>
+                  <pic:blipFill>
+                    <a:blip r:embed="rId23" cstate="print">
+                      <a:extLst>
+                        <a:ext uri="{28A0092B-C50C-407E-A947-70E740481C1C}">
+                          <a14:useLocalDpi xmlns:a14="http://schemas.microsoft.com/office/drawing/2010/main" val="0"/>
+                        </a:ext>
+                      </a:extLst>
+                    </a:blip>
+                    <a:stretch>
+                      <a:fillRect/>
+                    </a:stretch>
+                  </pic:blipFill>
+                  <pic:spPr>
+                    <a:xfrm>
+                      <a:off x="0" y="0"/>
+                      <a:ext cx="1354015" cy="1354015"/>
+                    </a:xfrm>
+                    <a:prstGeom prst="rect">
+                      <a:avLst/>
+                    </a:prstGeom>
+                  </pic:spPr>
+                </pic:pic>
+              </a:graphicData>
+            </a:graphic>
+            <wp14:sizeRelH relativeFrom="page">
+              <wp14:pctWidth>0</wp14:pctWidth>
+            </wp14:sizeRelH>
+            <wp14:sizeRelV relativeFrom="page">
+              <wp14:pctHeight>0</wp14:pctHeight>
+            </wp14:sizeRelV>
+          </wp:anchor>
+        </w:drawing>
+      </w:r>
+    </w:p>
+    <w:p>
+      <w:pPr>
+        <w:tabs>
+          <w:tab w:val="left" w:pos="1255"/>
+        </w:tabs>
+        <w:rPr>
+          <w:rFonts w:asciiTheme="minorBidi" w:hAnsiTheme="minorBidi"/>
+        </w:rPr>
+      </w:pPr>
+      <w:r>
+        <w:rPr>
+          <w:rFonts w:asciiTheme="minorBidi" w:hAnsiTheme="minorBidi"/>
+          <w:noProof/>
+          <w:lang w:bidi="he-IL"/>
+        </w:rPr>
+        <mc:AlternateContent>
+          <mc:Choice Requires="wps">
+            <w:drawing>
+              <wp:anchor distT="0" distB="0" distL="114300" distR="114300" simplePos="0" relativeHeight="251686912" behindDoc="0" locked="0" layoutInCell="1" allowOverlap="1" wp14:anchorId="5B7F1E31" wp14:editId="2C24B1DF">
+                <wp:simplePos x="0" y="0"/>
+                <wp:positionH relativeFrom="column">
+                  <wp:posOffset>2121877</wp:posOffset>
+                </wp:positionH>
+                <wp:positionV relativeFrom="paragraph">
+                  <wp:posOffset>242668</wp:posOffset>
+                </wp:positionV>
+                <wp:extent cx="1049215" cy="222738"/>
+                <wp:effectExtent l="0" t="19050" r="36830" b="44450"/>
+                <wp:wrapNone/>
+                <wp:docPr id="25" name="Right Arrow 25"/>
+                <wp:cNvGraphicFramePr/>
+                <a:graphic xmlns:a="http://schemas.openxmlformats.org/drawingml/2006/main">
+                  <a:graphicData uri="http://schemas.microsoft.com/office/word/2010/wordprocessingShape">
+                    <wps:wsp>
+                      <wps:cNvSpPr/>
+                      <wps:spPr>
+                        <a:xfrm>
+                          <a:off x="0" y="0"/>
+                          <a:ext cx="1049215" cy="222738"/>
+                        </a:xfrm>
+                        <a:prstGeom prst="rightArrow">
+                          <a:avLst/>
+                        </a:prstGeom>
+                      </wps:spPr>
+                      <wps:style>
+                        <a:lnRef idx="2">
+                          <a:schemeClr val="accent2"/>
+                        </a:lnRef>
+                        <a:fillRef idx="1">
+                          <a:schemeClr val="lt1"/>
+                        </a:fillRef>
+                        <a:effectRef idx="0">
+                          <a:schemeClr val="accent2"/>
+                        </a:effectRef>
+                        <a:fontRef idx="minor">
+                          <a:schemeClr val="dk1"/>
+                        </a:fontRef>
+                      </wps:style>
+                      <wps:bodyPr rot="0" spcFirstLastPara="0" vertOverflow="overflow" horzOverflow="overflow" vert="horz" wrap="square" lIns="91440" tIns="45720" rIns="91440" bIns="45720" numCol="1" spcCol="0" rtlCol="1" fromWordArt="0" anchor="ctr" anchorCtr="0" forceAA="0" compatLnSpc="1">
+                        <a:prstTxWarp prst="textNoShape">
+                          <a:avLst/>
+                        </a:prstTxWarp>
+                        <a:noAutofit/>
+                      </wps:bodyPr>
+                    </wps:wsp>
+                  </a:graphicData>
+                </a:graphic>
+              </wp:anchor>
+            </w:drawing>
+          </mc:Choice>
+          <mc:Fallback>
+            <w:pict>
+              <v:shapetype w14:anchorId="5F91D9AC" id="_x0000_t13" coordsize="21600,21600" o:spt="13" adj="16200,5400" path="m@0,l@0@1,0@1,0@2@0@2@0,21600,21600,10800xe">
+                <v:stroke joinstyle="miter"/>
+                <v:formulas>
+                  <v:f eqn="val #0"/>
+                  <v:f eqn="val #1"/>
+                  <v:f eqn="sum height 0 #1"/>
+                  <v:f eqn="sum 10800 0 #1"/>
+                  <v:f eqn="sum width 0 #0"/>
+                  <v:f eqn="prod @4 @3 10800"/>
+                  <v:f eqn="sum width 0 @5"/>
+                </v:formulas>
+                <v:path o:connecttype="custom" o:connectlocs="@0,0;0,10800;@0,21600;21600,10800" o:connectangles="270,180,90,0" textboxrect="0,@1,@6,@2"/>
+                <v:handles>
+                  <v:h position="#0,#1" xrange="0,21600" yrange="0,10800"/>
+                </v:handles>
+              </v:shapetype>
+              <v:shape id="Right Arrow 25" o:spid="_x0000_s1026" type="#_x0000_t13" style="position:absolute;margin-left:167.1pt;margin-top:19.1pt;width:82.6pt;height:17.55pt;z-index:251686912;visibility:visible;mso-wrap-style:square;mso-wrap-distance-left:9pt;mso-wrap-distance-top:0;mso-wrap-distance-right:9pt;mso-wrap-distance-bottom:0;mso-position-horizontal:absolute;mso-position-horizontal-relative:text;mso-position-vertical:absolute;mso-position-vertical-relative:text;v-text-anchor:middle" o:gfxdata="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" adj="19307" fillcolor="white [3201]" strokecolor="#e97132 [3205]" strokeweight="1pt"/>
+            </w:pict>
+          </mc:Fallback>
+        </mc:AlternateContent>
+      </w:r>
+    </w:p>
+    <w:p>
+      <w:pPr>
+        <w:tabs>
+          <w:tab w:val="left" w:pos="1255"/>
+        </w:tabs>
+        <w:rPr>
+          <w:rFonts w:asciiTheme="minorBidi" w:hAnsiTheme="minorBidi"/>
+        </w:rPr>
+      </w:pPr>
+    </w:p>
+    <w:p>
+      <w:pPr>
+        <w:tabs>
+          <w:tab w:val="left" w:pos="1255"/>
+        </w:tabs>
+        <w:rPr>
+          <w:rFonts w:asciiTheme="minorBidi" w:hAnsiTheme="minorBidi"/>
+        </w:rPr>
+      </w:pPr>
+    </w:p>
+    <w:p>
+      <w:pPr>
+        <w:tabs>
+          <w:tab w:val="left" w:pos="1255"/>
+        </w:tabs>
+        <w:rPr>
+          <w:rFonts w:asciiTheme="minorBidi" w:hAnsiTheme="minorBidi"/>
+          <w:rtl/>
         </w:rPr>
       </w:pPr>
     </w:p>
@@ -464,6 +3353,523 @@
     </w:sectPr>
   </w:body>
 </w:document>
+</file>
+
+<file path=word/endnotes.xml><?xml version="1.0" encoding="utf-8"?>
+<w:endnotes xmlns:wpc="http://schemas.microsoft.com/office/word/2010/wordprocessingCanvas" xmlns:cx="http://schemas.microsoft.com/office/drawing/2014/chartex" xmlns:cx1="http://schemas.microsoft.com/office/drawing/2015/9/8/chartex" xmlns:cx2="http://schemas.microsoft.com/office/drawing/2015/10/21/chartex" xmlns:cx3="http://schemas.microsoft.com/office/drawing/2016/5/9/chartex" xmlns:cx4="http://schemas.microsoft.com/office/drawing/2016/5/10/chartex" xmlns:cx5="http://schemas.microsoft.com/office/drawing/2016/5/11/chartex" xmlns:cx6="http://schemas.microsoft.com/office/drawing/2016/5/12/chartex" xmlns:cx7="http://schemas.microsoft.com/office/drawing/2016/5/13/chartex" xmlns:cx8="http://schemas.microsoft.com/office/drawing/2016/5/14/chartex" xmlns:mc="http://schemas.openxmlformats.org/markup-compatibility/2006" xmlns:aink="http://schemas.microsoft.com/office/drawing/2016/ink" xmlns:am3d="http://schemas.microsoft.com/office/drawing/2017/model3d" xmlns:o="urn:schemas-microsoft-com:office:office" xmlns:oel="http://schemas.microsoft.com/office/2019/extlst" xmlns:r="http://schemas.openxmlformats.org/officeDocument/2006/relationships" xmlns:m="http://schemas.openxmlformats.org/officeDocument/2006/math" xmlns:v="urn:schemas-microsoft-com:vml" xmlns:wp14="http://schemas.microsoft.com/office/word/2010/wordprocessingDrawing" xmlns:wp="http://schemas.openxmlformats.org/drawingml/2006/wordprocessingDrawing" xmlns:w10="urn:schemas-microsoft-com:office:word" xmlns:w="http://schemas.openxmlformats.org/wordprocessingml/2006/main" xmlns:w14="http://schemas.microsoft.com/office/word/2010/wordml" xmlns:w15="http://schemas.microsoft.com/office/word/2012/wordml" xmlns:w16cex="http://schemas.microsoft.com/office/word/2018/wordml/cex" xmlns:w16cid="http://schemas.microsoft.com/office/word/2016/wordml/cid" xmlns:w16="http://schemas.microsoft.com/office/word/2018/wordml" xmlns:w16du="http://schemas.microsoft.com/office/word/2023/wordml/word16du" xmlns:w16sdtdh="http://schemas.microsoft.com/office/word/2020/wordml/sdtdatahash" xmlns:w16se="http://schemas.microsoft.com/office/word/2015/wordml/symex" xmlns:wpg="http://schemas.microsoft.com/office/word/2010/wordprocessingGroup" xmlns:wpi="http://schemas.microsoft.com/office/word/2010/wordprocessingInk" xmlns:wne="http://schemas.microsoft.com/office/word/2006/wordml" xmlns:wps="http://schemas.microsoft.com/office/word/2010/wordprocessingShape" mc:Ignorable="w14 w15 w16se w16cid w16 w16cex w16sdtdh w16du wp14">
+  <w:endnote w:type="separator" w:id="-1">
+    <w:p>
+      <w:pPr>
+        <w:spacing w:after="0" w:line="240" w:lineRule="auto"/>
+      </w:pPr>
+      <w:r>
+        <w:separator/>
+      </w:r>
+    </w:p>
+  </w:endnote>
+  <w:endnote w:type="continuationSeparator" w:id="0">
+    <w:p>
+      <w:pPr>
+        <w:spacing w:after="0" w:line="240" w:lineRule="auto"/>
+      </w:pPr>
+      <w:r>
+        <w:continuationSeparator/>
+      </w:r>
+    </w:p>
+  </w:endnote>
+</w:endnotes>
+</file>
+
+<file path=word/footnotes.xml><?xml version="1.0" encoding="utf-8"?>
+<w:footnotes xmlns:wpc="http://schemas.microsoft.com/office/word/2010/wordprocessingCanvas" xmlns:cx="http://schemas.microsoft.com/office/drawing/2014/chartex" xmlns:cx1="http://schemas.microsoft.com/office/drawing/2015/9/8/chartex" xmlns:cx2="http://schemas.microsoft.com/office/drawing/2015/10/21/chartex" xmlns:cx3="http://schemas.microsoft.com/office/drawing/2016/5/9/chartex" xmlns:cx4="http://schemas.microsoft.com/office/drawing/2016/5/10/chartex" xmlns:cx5="http://schemas.microsoft.com/office/drawing/2016/5/11/chartex" xmlns:cx6="http://schemas.microsoft.com/office/drawing/2016/5/12/chartex" xmlns:cx7="http://schemas.microsoft.com/office/drawing/2016/5/13/chartex" xmlns:cx8="http://schemas.microsoft.com/office/drawing/2016/5/14/chartex" xmlns:mc="http://schemas.openxmlformats.org/markup-compatibility/2006" xmlns:aink="http://schemas.microsoft.com/office/drawing/2016/ink" xmlns:am3d="http://schemas.microsoft.com/office/drawing/2017/model3d" xmlns:o="urn:schemas-microsoft-com:office:office" xmlns:oel="http://schemas.microsoft.com/office/2019/extlst" xmlns:r="http://schemas.openxmlformats.org/officeDocument/2006/relationships" xmlns:m="http://schemas.openxmlformats.org/officeDocument/2006/math" xmlns:v="urn:schemas-microsoft-com:vml" xmlns:wp14="http://schemas.microsoft.com/office/word/2010/wordprocessingDrawing" xmlns:wp="http://schemas.openxmlformats.org/drawingml/2006/wordprocessingDrawing" xmlns:w10="urn:schemas-microsoft-com:office:word" xmlns:w="http://schemas.openxmlformats.org/wordprocessingml/2006/main" xmlns:w14="http://schemas.microsoft.com/office/word/2010/wordml" xmlns:w15="http://schemas.microsoft.com/office/word/2012/wordml" xmlns:w16cex="http://schemas.microsoft.com/office/word/2018/wordml/cex" xmlns:w16cid="http://schemas.microsoft.com/office/word/2016/wordml/cid" xmlns:w16="http://schemas.microsoft.com/office/word/2018/wordml" xmlns:w16du="http://schemas.microsoft.com/office/word/2023/wordml/word16du" xmlns:w16sdtdh="http://schemas.microsoft.com/office/word/2020/wordml/sdtdatahash" xmlns:w16se="http://schemas.microsoft.com/office/word/2015/wordml/symex" xmlns:wpg="http://schemas.microsoft.com/office/word/2010/wordprocessingGroup" xmlns:wpi="http://schemas.microsoft.com/office/word/2010/wordprocessingInk" xmlns:wne="http://schemas.microsoft.com/office/word/2006/wordml" xmlns:wps="http://schemas.microsoft.com/office/word/2010/wordprocessingShape" mc:Ignorable="w14 w15 w16se w16cid w16 w16cex w16sdtdh w16du wp14">
+  <w:footnote w:type="separator" w:id="-1">
+    <w:p>
+      <w:pPr>
+        <w:spacing w:after="0" w:line="240" w:lineRule="auto"/>
+      </w:pPr>
+      <w:r>
+        <w:separator/>
+      </w:r>
+    </w:p>
+  </w:footnote>
+  <w:footnote w:type="continuationSeparator" w:id="0">
+    <w:p>
+      <w:pPr>
+        <w:spacing w:after="0" w:line="240" w:lineRule="auto"/>
+      </w:pPr>
+      <w:r>
+        <w:continuationSeparator/>
+      </w:r>
+    </w:p>
+  </w:footnote>
+</w:footnotes>
+</file>
+
+<file path=word/numbering.xml><?xml version="1.0" encoding="utf-8"?>
+<w:numbering xmlns:wpc="http://schemas.microsoft.com/office/word/2010/wordprocessingCanvas" xmlns:cx="http://schemas.microsoft.com/office/drawing/2014/chartex" xmlns:cx1="http://schemas.microsoft.com/office/drawing/2015/9/8/chartex" xmlns:cx2="http://schemas.microsoft.com/office/drawing/2015/10/21/chartex" xmlns:cx3="http://schemas.microsoft.com/office/drawing/2016/5/9/chartex" xmlns:cx4="http://schemas.microsoft.com/office/drawing/2016/5/10/chartex" xmlns:cx5="http://schemas.microsoft.com/office/drawing/2016/5/11/chartex" xmlns:cx6="http://schemas.microsoft.com/office/drawing/2016/5/12/chartex" xmlns:cx7="http://schemas.microsoft.com/office/drawing/2016/5/13/chartex" xmlns:cx8="http://schemas.microsoft.com/office/drawing/2016/5/14/chartex" xmlns:mc="http://schemas.openxmlformats.org/markup-compatibility/2006" xmlns:aink="http://schemas.microsoft.com/office/drawing/2016/ink" xmlns:am3d="http://schemas.microsoft.com/office/drawing/2017/model3d" xmlns:o="urn:schemas-microsoft-com:office:office" xmlns:oel="http://schemas.microsoft.com/office/2019/extlst" xmlns:r="http://schemas.openxmlformats.org/officeDocument/2006/relationships" xmlns:m="http://schemas.openxmlformats.org/officeDocument/2006/math" xmlns:v="urn:schemas-microsoft-com:vml" xmlns:wp14="http://schemas.microsoft.com/office/word/2010/wordprocessingDrawing" xmlns:wp="http://schemas.openxmlformats.org/drawingml/2006/wordprocessingDrawing" xmlns:w10="urn:schemas-microsoft-com:office:word" xmlns:w="http://schemas.openxmlformats.org/wordprocessingml/2006/main" xmlns:w14="http://schemas.microsoft.com/office/word/2010/wordml" xmlns:w15="http://schemas.microsoft.com/office/word/2012/wordml" xmlns:w16cex="http://schemas.microsoft.com/office/word/2018/wordml/cex" xmlns:w16cid="http://schemas.microsoft.com/office/word/2016/wordml/cid" xmlns:w16="http://schemas.microsoft.com/office/word/2018/wordml" xmlns:w16du="http://schemas.microsoft.com/office/word/2023/wordml/word16du" xmlns:w16sdtdh="http://schemas.microsoft.com/office/word/2020/wordml/sdtdatahash" xmlns:w16se="http://schemas.microsoft.com/office/word/2015/wordml/symex" xmlns:wpg="http://schemas.microsoft.com/office/word/2010/wordprocessingGroup" xmlns:wpi="http://schemas.microsoft.com/office/word/2010/wordprocessingInk" xmlns:wne="http://schemas.microsoft.com/office/word/2006/wordml" xmlns:wps="http://schemas.microsoft.com/office/word/2010/wordprocessingShape" mc:Ignorable="w14 w15 w16se w16cid w16 w16cex w16sdtdh w16du wp14">
+  <w:abstractNum w:abstractNumId="0" w15:restartNumberingAfterBreak="0">
+    <w:nsid w:val="3DBC2193"/>
+    <w:multiLevelType w:val="hybridMultilevel"/>
+    <w:tmpl w:val="BDE47F50"/>
+    <w:lvl w:ilvl="0" w:tplc="0409000F">
+      <w:start w:val="1"/>
+      <w:numFmt w:val="decimal"/>
+      <w:lvlText w:val="%1."/>
+      <w:lvlJc w:val="left"/>
+      <w:pPr>
+        <w:ind w:left="720" w:hanging="360"/>
+      </w:pPr>
+      <w:rPr>
+        <w:rFonts w:hint="default"/>
+      </w:rPr>
+    </w:lvl>
+    <w:lvl w:ilvl="1" w:tplc="04090019" w:tentative="1">
+      <w:start w:val="1"/>
+      <w:numFmt w:val="lowerLetter"/>
+      <w:lvlText w:val="%2."/>
+      <w:lvlJc w:val="left"/>
+      <w:pPr>
+        <w:ind w:left="1440" w:hanging="360"/>
+      </w:pPr>
+    </w:lvl>
+    <w:lvl w:ilvl="2" w:tplc="0409001B" w:tentative="1">
+      <w:start w:val="1"/>
+      <w:numFmt w:val="lowerRoman"/>
+      <w:lvlText w:val="%3."/>
+      <w:lvlJc w:val="right"/>
+      <w:pPr>
+        <w:ind w:left="2160" w:hanging="180"/>
+      </w:pPr>
+    </w:lvl>
+    <w:lvl w:ilvl="3" w:tplc="0409000F" w:tentative="1">
+      <w:start w:val="1"/>
+      <w:numFmt w:val="decimal"/>
+      <w:lvlText w:val="%4."/>
+      <w:lvlJc w:val="left"/>
+      <w:pPr>
+        <w:ind w:left="2880" w:hanging="360"/>
+      </w:pPr>
+    </w:lvl>
+    <w:lvl w:ilvl="4" w:tplc="04090019" w:tentative="1">
+      <w:start w:val="1"/>
+      <w:numFmt w:val="lowerLetter"/>
+      <w:lvlText w:val="%5."/>
+      <w:lvlJc w:val="left"/>
+      <w:pPr>
+        <w:ind w:left="3600" w:hanging="360"/>
+      </w:pPr>
+    </w:lvl>
+    <w:lvl w:ilvl="5" w:tplc="0409001B" w:tentative="1">
+      <w:start w:val="1"/>
+      <w:numFmt w:val="lowerRoman"/>
+      <w:lvlText w:val="%6."/>
+      <w:lvlJc w:val="right"/>
+      <w:pPr>
+        <w:ind w:left="4320" w:hanging="180"/>
+      </w:pPr>
+    </w:lvl>
+    <w:lvl w:ilvl="6" w:tplc="0409000F" w:tentative="1">
+      <w:start w:val="1"/>
+      <w:numFmt w:val="decimal"/>
+      <w:lvlText w:val="%7."/>
+      <w:lvlJc w:val="left"/>
+      <w:pPr>
+        <w:ind w:left="5040" w:hanging="360"/>
+      </w:pPr>
+    </w:lvl>
+    <w:lvl w:ilvl="7" w:tplc="04090019" w:tentative="1">
+      <w:start w:val="1"/>
+      <w:numFmt w:val="lowerLetter"/>
+      <w:lvlText w:val="%8."/>
+      <w:lvlJc w:val="left"/>
+      <w:pPr>
+        <w:ind w:left="5760" w:hanging="360"/>
+      </w:pPr>
+    </w:lvl>
+    <w:lvl w:ilvl="8" w:tplc="0409001B" w:tentative="1">
+      <w:start w:val="1"/>
+      <w:numFmt w:val="lowerRoman"/>
+      <w:lvlText w:val="%9."/>
+      <w:lvlJc w:val="right"/>
+      <w:pPr>
+        <w:ind w:left="6480" w:hanging="180"/>
+      </w:pPr>
+    </w:lvl>
+  </w:abstractNum>
+  <w:abstractNum w:abstractNumId="1" w15:restartNumberingAfterBreak="0">
+    <w:nsid w:val="5524201A"/>
+    <w:multiLevelType w:val="hybridMultilevel"/>
+    <w:tmpl w:val="B3E84090"/>
+    <w:lvl w:ilvl="0" w:tplc="0409000F">
+      <w:start w:val="2"/>
+      <w:numFmt w:val="decimal"/>
+      <w:lvlText w:val="%1."/>
+      <w:lvlJc w:val="left"/>
+      <w:pPr>
+        <w:ind w:left="720" w:hanging="360"/>
+      </w:pPr>
+      <w:rPr>
+        <w:rFonts w:hint="default"/>
+      </w:rPr>
+    </w:lvl>
+    <w:lvl w:ilvl="1" w:tplc="04090019" w:tentative="1">
+      <w:start w:val="1"/>
+      <w:numFmt w:val="lowerLetter"/>
+      <w:lvlText w:val="%2."/>
+      <w:lvlJc w:val="left"/>
+      <w:pPr>
+        <w:ind w:left="1440" w:hanging="360"/>
+      </w:pPr>
+    </w:lvl>
+    <w:lvl w:ilvl="2" w:tplc="0409001B" w:tentative="1">
+      <w:start w:val="1"/>
+      <w:numFmt w:val="lowerRoman"/>
+      <w:lvlText w:val="%3."/>
+      <w:lvlJc w:val="right"/>
+      <w:pPr>
+        <w:ind w:left="2160" w:hanging="180"/>
+      </w:pPr>
+    </w:lvl>
+    <w:lvl w:ilvl="3" w:tplc="0409000F" w:tentative="1">
+      <w:start w:val="1"/>
+      <w:numFmt w:val="decimal"/>
+      <w:lvlText w:val="%4."/>
+      <w:lvlJc w:val="left"/>
+      <w:pPr>
+        <w:ind w:left="2880" w:hanging="360"/>
+      </w:pPr>
+    </w:lvl>
+    <w:lvl w:ilvl="4" w:tplc="04090019" w:tentative="1">
+      <w:start w:val="1"/>
+      <w:numFmt w:val="lowerLetter"/>
+      <w:lvlText w:val="%5."/>
+      <w:lvlJc w:val="left"/>
+      <w:pPr>
+        <w:ind w:left="3600" w:hanging="360"/>
+      </w:pPr>
+    </w:lvl>
+    <w:lvl w:ilvl="5" w:tplc="0409001B" w:tentative="1">
+      <w:start w:val="1"/>
+      <w:numFmt w:val="lowerRoman"/>
+      <w:lvlText w:val="%6."/>
+      <w:lvlJc w:val="right"/>
+      <w:pPr>
+        <w:ind w:left="4320" w:hanging="180"/>
+      </w:pPr>
+    </w:lvl>
+    <w:lvl w:ilvl="6" w:tplc="0409000F" w:tentative="1">
+      <w:start w:val="1"/>
+      <w:numFmt w:val="decimal"/>
+      <w:lvlText w:val="%7."/>
+      <w:lvlJc w:val="left"/>
+      <w:pPr>
+        <w:ind w:left="5040" w:hanging="360"/>
+      </w:pPr>
+    </w:lvl>
+    <w:lvl w:ilvl="7" w:tplc="04090019" w:tentative="1">
+      <w:start w:val="1"/>
+      <w:numFmt w:val="lowerLetter"/>
+      <w:lvlText w:val="%8."/>
+      <w:lvlJc w:val="left"/>
+      <w:pPr>
+        <w:ind w:left="5760" w:hanging="360"/>
+      </w:pPr>
+    </w:lvl>
+    <w:lvl w:ilvl="8" w:tplc="0409001B" w:tentative="1">
+      <w:start w:val="1"/>
+      <w:numFmt w:val="lowerRoman"/>
+      <w:lvlText w:val="%9."/>
+      <w:lvlJc w:val="right"/>
+      <w:pPr>
+        <w:ind w:left="6480" w:hanging="180"/>
+      </w:pPr>
+    </w:lvl>
+  </w:abstractNum>
+  <w:abstractNum w:abstractNumId="2" w15:restartNumberingAfterBreak="0">
+    <w:nsid w:val="5F6F7232"/>
+    <w:multiLevelType w:val="hybridMultilevel"/>
+    <w:tmpl w:val="B3E84090"/>
+    <w:lvl w:ilvl="0" w:tplc="0409000F">
+      <w:start w:val="2"/>
+      <w:numFmt w:val="decimal"/>
+      <w:lvlText w:val="%1."/>
+      <w:lvlJc w:val="left"/>
+      <w:pPr>
+        <w:ind w:left="720" w:hanging="360"/>
+      </w:pPr>
+      <w:rPr>
+        <w:rFonts w:hint="default"/>
+      </w:rPr>
+    </w:lvl>
+    <w:lvl w:ilvl="1" w:tplc="04090019" w:tentative="1">
+      <w:start w:val="1"/>
+      <w:numFmt w:val="lowerLetter"/>
+      <w:lvlText w:val="%2."/>
+      <w:lvlJc w:val="left"/>
+      <w:pPr>
+        <w:ind w:left="1440" w:hanging="360"/>
+      </w:pPr>
+    </w:lvl>
+    <w:lvl w:ilvl="2" w:tplc="0409001B" w:tentative="1">
+      <w:start w:val="1"/>
+      <w:numFmt w:val="lowerRoman"/>
+      <w:lvlText w:val="%3."/>
+      <w:lvlJc w:val="right"/>
+      <w:pPr>
+        <w:ind w:left="2160" w:hanging="180"/>
+      </w:pPr>
+    </w:lvl>
+    <w:lvl w:ilvl="3" w:tplc="0409000F" w:tentative="1">
+      <w:start w:val="1"/>
+      <w:numFmt w:val="decimal"/>
+      <w:lvlText w:val="%4."/>
+      <w:lvlJc w:val="left"/>
+      <w:pPr>
+        <w:ind w:left="2880" w:hanging="360"/>
+      </w:pPr>
+    </w:lvl>
+    <w:lvl w:ilvl="4" w:tplc="04090019" w:tentative="1">
+      <w:start w:val="1"/>
+      <w:numFmt w:val="lowerLetter"/>
+      <w:lvlText w:val="%5."/>
+      <w:lvlJc w:val="left"/>
+      <w:pPr>
+        <w:ind w:left="3600" w:hanging="360"/>
+      </w:pPr>
+    </w:lvl>
+    <w:lvl w:ilvl="5" w:tplc="0409001B" w:tentative="1">
+      <w:start w:val="1"/>
+      <w:numFmt w:val="lowerRoman"/>
+      <w:lvlText w:val="%6."/>
+      <w:lvlJc w:val="right"/>
+      <w:pPr>
+        <w:ind w:left="4320" w:hanging="180"/>
+      </w:pPr>
+    </w:lvl>
+    <w:lvl w:ilvl="6" w:tplc="0409000F" w:tentative="1">
+      <w:start w:val="1"/>
+      <w:numFmt w:val="decimal"/>
+      <w:lvlText w:val="%7."/>
+      <w:lvlJc w:val="left"/>
+      <w:pPr>
+        <w:ind w:left="5040" w:hanging="360"/>
+      </w:pPr>
+    </w:lvl>
+    <w:lvl w:ilvl="7" w:tplc="04090019" w:tentative="1">
+      <w:start w:val="1"/>
+      <w:numFmt w:val="lowerLetter"/>
+      <w:lvlText w:val="%8."/>
+      <w:lvlJc w:val="left"/>
+      <w:pPr>
+        <w:ind w:left="5760" w:hanging="360"/>
+      </w:pPr>
+    </w:lvl>
+    <w:lvl w:ilvl="8" w:tplc="0409001B" w:tentative="1">
+      <w:start w:val="1"/>
+      <w:numFmt w:val="lowerRoman"/>
+      <w:lvlText w:val="%9."/>
+      <w:lvlJc w:val="right"/>
+      <w:pPr>
+        <w:ind w:left="6480" w:hanging="180"/>
+      </w:pPr>
+    </w:lvl>
+  </w:abstractNum>
+  <w:abstractNum w:abstractNumId="3" w15:restartNumberingAfterBreak="0">
+    <w:nsid w:val="66A76DEF"/>
+    <w:multiLevelType w:val="hybridMultilevel"/>
+    <w:tmpl w:val="B3E84090"/>
+    <w:lvl w:ilvl="0" w:tplc="0409000F">
+      <w:start w:val="2"/>
+      <w:numFmt w:val="decimal"/>
+      <w:lvlText w:val="%1."/>
+      <w:lvlJc w:val="left"/>
+      <w:pPr>
+        <w:ind w:left="720" w:hanging="360"/>
+      </w:pPr>
+      <w:rPr>
+        <w:rFonts w:hint="default"/>
+      </w:rPr>
+    </w:lvl>
+    <w:lvl w:ilvl="1" w:tplc="04090019" w:tentative="1">
+      <w:start w:val="1"/>
+      <w:numFmt w:val="lowerLetter"/>
+      <w:lvlText w:val="%2."/>
+      <w:lvlJc w:val="left"/>
+      <w:pPr>
+        <w:ind w:left="1440" w:hanging="360"/>
+      </w:pPr>
+    </w:lvl>
+    <w:lvl w:ilvl="2" w:tplc="0409001B" w:tentative="1">
+      <w:start w:val="1"/>
+      <w:numFmt w:val="lowerRoman"/>
+      <w:lvlText w:val="%3."/>
+      <w:lvlJc w:val="right"/>
+      <w:pPr>
+        <w:ind w:left="2160" w:hanging="180"/>
+      </w:pPr>
+    </w:lvl>
+    <w:lvl w:ilvl="3" w:tplc="0409000F" w:tentative="1">
+      <w:start w:val="1"/>
+      <w:numFmt w:val="decimal"/>
+      <w:lvlText w:val="%4."/>
+      <w:lvlJc w:val="left"/>
+      <w:pPr>
+        <w:ind w:left="2880" w:hanging="360"/>
+      </w:pPr>
+    </w:lvl>
+    <w:lvl w:ilvl="4" w:tplc="04090019" w:tentative="1">
+      <w:start w:val="1"/>
+      <w:numFmt w:val="lowerLetter"/>
+      <w:lvlText w:val="%5."/>
+      <w:lvlJc w:val="left"/>
+      <w:pPr>
+        <w:ind w:left="3600" w:hanging="360"/>
+      </w:pPr>
+    </w:lvl>
+    <w:lvl w:ilvl="5" w:tplc="0409001B" w:tentative="1">
+      <w:start w:val="1"/>
+      <w:numFmt w:val="lowerRoman"/>
+      <w:lvlText w:val="%6."/>
+      <w:lvlJc w:val="right"/>
+      <w:pPr>
+        <w:ind w:left="4320" w:hanging="180"/>
+      </w:pPr>
+    </w:lvl>
+    <w:lvl w:ilvl="6" w:tplc="0409000F" w:tentative="1">
+      <w:start w:val="1"/>
+      <w:numFmt w:val="decimal"/>
+      <w:lvlText w:val="%7."/>
+      <w:lvlJc w:val="left"/>
+      <w:pPr>
+        <w:ind w:left="5040" w:hanging="360"/>
+      </w:pPr>
+    </w:lvl>
+    <w:lvl w:ilvl="7" w:tplc="04090019" w:tentative="1">
+      <w:start w:val="1"/>
+      <w:numFmt w:val="lowerLetter"/>
+      <w:lvlText w:val="%8."/>
+      <w:lvlJc w:val="left"/>
+      <w:pPr>
+        <w:ind w:left="5760" w:hanging="360"/>
+      </w:pPr>
+    </w:lvl>
+    <w:lvl w:ilvl="8" w:tplc="0409001B" w:tentative="1">
+      <w:start w:val="1"/>
+      <w:numFmt w:val="lowerRoman"/>
+      <w:lvlText w:val="%9."/>
+      <w:lvlJc w:val="right"/>
+      <w:pPr>
+        <w:ind w:left="6480" w:hanging="180"/>
+      </w:pPr>
+    </w:lvl>
+  </w:abstractNum>
+  <w:abstractNum w:abstractNumId="4" w15:restartNumberingAfterBreak="0">
+    <w:nsid w:val="733042A0"/>
+    <w:multiLevelType w:val="hybridMultilevel"/>
+    <w:tmpl w:val="BEC07CF2"/>
+    <w:lvl w:ilvl="0" w:tplc="F11E9BDA">
+      <w:start w:val="2"/>
+      <w:numFmt w:val="decimal"/>
+      <w:lvlText w:val="%1."/>
+      <w:lvlJc w:val="left"/>
+      <w:pPr>
+        <w:ind w:left="720" w:hanging="360"/>
+      </w:pPr>
+      <w:rPr>
+        <w:rFonts w:hint="default"/>
+        <w:b/>
+        <w:bCs/>
+      </w:rPr>
+    </w:lvl>
+    <w:lvl w:ilvl="1" w:tplc="04090019" w:tentative="1">
+      <w:start w:val="1"/>
+      <w:numFmt w:val="lowerLetter"/>
+      <w:lvlText w:val="%2."/>
+      <w:lvlJc w:val="left"/>
+      <w:pPr>
+        <w:ind w:left="1440" w:hanging="360"/>
+      </w:pPr>
+    </w:lvl>
+    <w:lvl w:ilvl="2" w:tplc="0409001B" w:tentative="1">
+      <w:start w:val="1"/>
+      <w:numFmt w:val="lowerRoman"/>
+      <w:lvlText w:val="%3."/>
+      <w:lvlJc w:val="right"/>
+      <w:pPr>
+        <w:ind w:left="2160" w:hanging="180"/>
+      </w:pPr>
+    </w:lvl>
+    <w:lvl w:ilvl="3" w:tplc="0409000F" w:tentative="1">
+      <w:start w:val="1"/>
+      <w:numFmt w:val="decimal"/>
+      <w:lvlText w:val="%4."/>
+      <w:lvlJc w:val="left"/>
+      <w:pPr>
+        <w:ind w:left="2880" w:hanging="360"/>
+      </w:pPr>
+    </w:lvl>
+    <w:lvl w:ilvl="4" w:tplc="04090019" w:tentative="1">
+      <w:start w:val="1"/>
+      <w:numFmt w:val="lowerLetter"/>
+      <w:lvlText w:val="%5."/>
+      <w:lvlJc w:val="left"/>
+      <w:pPr>
+        <w:ind w:left="3600" w:hanging="360"/>
+      </w:pPr>
+    </w:lvl>
+    <w:lvl w:ilvl="5" w:tplc="0409001B" w:tentative="1">
+      <w:start w:val="1"/>
+      <w:numFmt w:val="lowerRoman"/>
+      <w:lvlText w:val="%6."/>
+      <w:lvlJc w:val="right"/>
+      <w:pPr>
+        <w:ind w:left="4320" w:hanging="180"/>
+      </w:pPr>
+    </w:lvl>
+    <w:lvl w:ilvl="6" w:tplc="0409000F" w:tentative="1">
+      <w:start w:val="1"/>
+      <w:numFmt w:val="decimal"/>
+      <w:lvlText w:val="%7."/>
+      <w:lvlJc w:val="left"/>
+      <w:pPr>
+        <w:ind w:left="5040" w:hanging="360"/>
+      </w:pPr>
+    </w:lvl>
+    <w:lvl w:ilvl="7" w:tplc="04090019" w:tentative="1">
+      <w:start w:val="1"/>
+      <w:numFmt w:val="lowerLetter"/>
+      <w:lvlText w:val="%8."/>
+      <w:lvlJc w:val="left"/>
+      <w:pPr>
+        <w:ind w:left="5760" w:hanging="360"/>
+      </w:pPr>
+    </w:lvl>
+    <w:lvl w:ilvl="8" w:tplc="0409001B" w:tentative="1">
+      <w:start w:val="1"/>
+      <w:numFmt w:val="lowerRoman"/>
+      <w:lvlText w:val="%9."/>
+      <w:lvlJc w:val="right"/>
+      <w:pPr>
+        <w:ind w:left="6480" w:hanging="180"/>
+      </w:pPr>
+    </w:lvl>
+  </w:abstractNum>
+  <w:num w:numId="1" w16cid:durableId="1039816598">
+    <w:abstractNumId w:val="0"/>
+  </w:num>
+  <w:num w:numId="2" w16cid:durableId="1124419122">
+    <w:abstractNumId w:val="4"/>
+  </w:num>
+  <w:num w:numId="3" w16cid:durableId="118495292">
+    <w:abstractNumId w:val="3"/>
+  </w:num>
+  <w:num w:numId="4" w16cid:durableId="1225067917">
+    <w:abstractNumId w:val="2"/>
+  </w:num>
+  <w:num w:numId="5" w16cid:durableId="96099117">
+    <w:abstractNumId w:val="1"/>
+  </w:num>
+</w:numbering>
 </file>
 
 <file path=word/styles.xml><?xml version="1.0" encoding="utf-8"?>
@@ -870,6 +4276,7 @@
   <w:style w:type="character" w:default="1" w:styleId="DefaultParagraphFont">
     <w:name w:val="Default Paragraph Font"/>
     <w:uiPriority w:val="1"/>
+    <w:semiHidden/>
     <w:unhideWhenUsed/>
   </w:style>
   <w:style w:type="table" w:default="1" w:styleId="TableNormal">
@@ -892,6 +4299,78 @@
     <w:uiPriority w:val="99"/>
     <w:semiHidden/>
     <w:unhideWhenUsed/>
+  </w:style>
+  <w:style w:type="paragraph" w:styleId="NormalWeb">
+    <w:name w:val="Normal (Web)"/>
+    <w:basedOn w:val="Normal"/>
+    <w:uiPriority w:val="99"/>
+    <w:semiHidden/>
+    <w:unhideWhenUsed/>
+    <w:rsid w:val="009523D7"/>
+    <w:pPr>
+      <w:spacing w:before="100" w:beforeAutospacing="1" w:after="100" w:afterAutospacing="1" w:line="240" w:lineRule="auto"/>
+    </w:pPr>
+    <w:rPr>
+      <w:rFonts w:ascii="Times New Roman" w:eastAsia="Times New Roman" w:hAnsi="Times New Roman" w:cs="Times New Roman"/>
+      <w:kern w:val="0"/>
+      <w:lang w:bidi="he-IL"/>
+      <w14:ligatures w14:val="none"/>
+    </w:rPr>
+  </w:style>
+  <w:style w:type="paragraph" w:styleId="ListParagraph">
+    <w:name w:val="List Paragraph"/>
+    <w:basedOn w:val="Normal"/>
+    <w:uiPriority w:val="34"/>
+    <w:qFormat/>
+    <w:rsid w:val="00F53217"/>
+    <w:pPr>
+      <w:ind w:left="720"/>
+      <w:contextualSpacing/>
+    </w:pPr>
+  </w:style>
+  <w:style w:type="paragraph" w:styleId="Header">
+    <w:name w:val="header"/>
+    <w:basedOn w:val="Normal"/>
+    <w:link w:val="HeaderChar"/>
+    <w:uiPriority w:val="99"/>
+    <w:unhideWhenUsed/>
+    <w:rsid w:val="00F21A34"/>
+    <w:pPr>
+      <w:tabs>
+        <w:tab w:val="center" w:pos="4153"/>
+        <w:tab w:val="right" w:pos="8306"/>
+      </w:tabs>
+      <w:spacing w:after="0" w:line="240" w:lineRule="auto"/>
+    </w:pPr>
+  </w:style>
+  <w:style w:type="character" w:customStyle="1" w:styleId="HeaderChar">
+    <w:name w:val="Header Char"/>
+    <w:basedOn w:val="DefaultParagraphFont"/>
+    <w:link w:val="Header"/>
+    <w:uiPriority w:val="99"/>
+    <w:rsid w:val="00F21A34"/>
+  </w:style>
+  <w:style w:type="paragraph" w:styleId="Footer">
+    <w:name w:val="footer"/>
+    <w:basedOn w:val="Normal"/>
+    <w:link w:val="FooterChar"/>
+    <w:uiPriority w:val="99"/>
+    <w:unhideWhenUsed/>
+    <w:rsid w:val="00F21A34"/>
+    <w:pPr>
+      <w:tabs>
+        <w:tab w:val="center" w:pos="4153"/>
+        <w:tab w:val="right" w:pos="8306"/>
+      </w:tabs>
+      <w:spacing w:after="0" w:line="240" w:lineRule="auto"/>
+    </w:pPr>
+  </w:style>
+  <w:style w:type="character" w:customStyle="1" w:styleId="FooterChar">
+    <w:name w:val="Footer Char"/>
+    <w:basedOn w:val="DefaultParagraphFont"/>
+    <w:link w:val="Footer"/>
+    <w:uiPriority w:val="99"/>
+    <w:rsid w:val="00F21A34"/>
   </w:style>
 </w:styles>
 </file>

</xml_diff>